<commit_message>
changes information clasificacion documental
</commit_message>
<xml_diff>
--- a/GestionDocumental/PGD Cementerio/Programa de Gestión Documental Cementerio.docx
+++ b/GestionDocumental/PGD Cementerio/Programa de Gestión Documental Cementerio.docx
@@ -2761,13 +2761,6 @@
     </w:p>
     <w:p>
       <w:pPr>
-        <w:rPr>
-          <w:lang w:val="es-ES"/>
-        </w:rPr>
-      </w:pPr>
-    </w:p>
-    <w:p>
-      <w:pPr>
         <w:pStyle w:val="Ttulo1"/>
         <w:rPr>
           <w:lang w:val="es-ES"/>
@@ -2777,6 +2770,7 @@
         <w:rPr>
           <w:lang w:val="es-ES"/>
         </w:rPr>
+        <w:lastRenderedPageBreak/>
         <w:t>Alcance</w:t>
       </w:r>
     </w:p>
@@ -2921,703 +2915,6 @@
       </w:r>
       <w:r>
         <w:t>Preservar los documentos clave que reflejan las decisiones estratégicas y normativas de la organización, garantizando su trazabilidad.</w:t>
-      </w:r>
-    </w:p>
-    <w:p/>
-    <w:p/>
-    <w:p/>
-    <w:p/>
-    <w:p>
-      <w:pPr>
-        <w:rPr>
-          <w:b/>
-          <w:bCs/>
-        </w:rPr>
-      </w:pPr>
-      <w:r>
-        <w:rPr>
-          <w:b/>
-          <w:bCs/>
-        </w:rPr>
-        <w:lastRenderedPageBreak/>
-        <w:t>2. Vicepresidencia Comercial</w:t>
-      </w:r>
-    </w:p>
-    <w:p>
-      <w:pPr>
-        <w:rPr>
-          <w:b/>
-          <w:bCs/>
-        </w:rPr>
-      </w:pPr>
-      <w:r>
-        <w:rPr>
-          <w:b/>
-          <w:bCs/>
-        </w:rPr>
-        <w:t>Dirección Comercial Pre-necesidad y Exe</w:t>
-      </w:r>
-      <w:r>
-        <w:rPr>
-          <w:b/>
-          <w:bCs/>
-        </w:rPr>
-        <w:t>quiales empresariales</w:t>
-      </w:r>
-    </w:p>
-    <w:p>
-      <w:pPr>
-        <w:numPr>
-          <w:ilvl w:val="0"/>
-          <w:numId w:val="14"/>
-        </w:numPr>
-      </w:pPr>
-      <w:r>
-        <w:rPr>
-          <w:b/>
-          <w:bCs/>
-        </w:rPr>
-        <w:t>Contratos comerciales</w:t>
-      </w:r>
-      <w:r>
-        <w:t>: Servicios funerarios, lotes y bóvedas.</w:t>
-      </w:r>
-    </w:p>
-    <w:p>
-      <w:pPr>
-        <w:numPr>
-          <w:ilvl w:val="0"/>
-          <w:numId w:val="14"/>
-        </w:numPr>
-      </w:pPr>
-      <w:r>
-        <w:rPr>
-          <w:b/>
-          <w:bCs/>
-        </w:rPr>
-        <w:t>Bases de datos de clientes</w:t>
-      </w:r>
-      <w:r>
-        <w:t>: Historial de compras y afiliaciones.</w:t>
-      </w:r>
-    </w:p>
-    <w:p>
-      <w:pPr>
-        <w:numPr>
-          <w:ilvl w:val="0"/>
-          <w:numId w:val="14"/>
-        </w:numPr>
-      </w:pPr>
-      <w:r>
-        <w:rPr>
-          <w:b/>
-          <w:bCs/>
-        </w:rPr>
-        <w:t>Informes de ventas</w:t>
-      </w:r>
-      <w:r>
-        <w:t>: Indicadores comerciales y reportes de desempeño.</w:t>
-      </w:r>
-    </w:p>
-    <w:p>
-      <w:pPr>
-        <w:rPr>
-          <w:b/>
-          <w:bCs/>
-        </w:rPr>
-      </w:pPr>
-      <w:r>
-        <w:rPr>
-          <w:b/>
-          <w:bCs/>
-        </w:rPr>
-        <w:t>Dirección de Vinculación y Entrenamiento:</w:t>
-      </w:r>
-    </w:p>
-    <w:p>
-      <w:pPr>
-        <w:numPr>
-          <w:ilvl w:val="0"/>
-          <w:numId w:val="15"/>
-        </w:numPr>
-      </w:pPr>
-      <w:r>
-        <w:rPr>
-          <w:b/>
-          <w:bCs/>
-        </w:rPr>
-        <w:t>Materiales de capacitación</w:t>
-      </w:r>
-      <w:r>
-        <w:t>: Documentos para formación de personal.</w:t>
-      </w:r>
-    </w:p>
-    <w:p>
-      <w:pPr>
-        <w:numPr>
-          <w:ilvl w:val="0"/>
-          <w:numId w:val="15"/>
-        </w:numPr>
-      </w:pPr>
-      <w:r>
-        <w:rPr>
-          <w:b/>
-          <w:bCs/>
-        </w:rPr>
-        <w:t>Evaluaciones de desempeño</w:t>
-      </w:r>
-      <w:r>
-        <w:t>: Reportes de asesores comerciales.</w:t>
-      </w:r>
-    </w:p>
-    <w:p>
-      <w:r>
-        <w:t xml:space="preserve">Con la finalidad de </w:t>
-      </w:r>
-      <w:r>
-        <w:t>Optimizar la gestión de documentos relacionados con la actividad comercial y la formación del equipo, facilitando la toma de decisiones.</w:t>
-      </w:r>
-    </w:p>
-    <w:p>
-      <w:pPr>
-        <w:rPr>
-          <w:b/>
-          <w:bCs/>
-        </w:rPr>
-      </w:pPr>
-      <w:r>
-        <w:rPr>
-          <w:b/>
-          <w:bCs/>
-        </w:rPr>
-        <w:t>3. Vicepresidencia Financiera</w:t>
-      </w:r>
-    </w:p>
-    <w:p>
-      <w:pPr>
-        <w:rPr>
-          <w:b/>
-          <w:bCs/>
-        </w:rPr>
-      </w:pPr>
-      <w:r>
-        <w:rPr>
-          <w:b/>
-          <w:bCs/>
-        </w:rPr>
-        <w:t>Gerencia de Contabilidad:</w:t>
-      </w:r>
-    </w:p>
-    <w:p>
-      <w:pPr>
-        <w:numPr>
-          <w:ilvl w:val="0"/>
-          <w:numId w:val="16"/>
-        </w:numPr>
-      </w:pPr>
-      <w:r>
-        <w:rPr>
-          <w:b/>
-          <w:bCs/>
-        </w:rPr>
-        <w:t>Registros contables y financieros</w:t>
-      </w:r>
-      <w:r>
-        <w:t>: Estados financieros, balances y libros contables.</w:t>
-      </w:r>
-    </w:p>
-    <w:p>
-      <w:pPr>
-        <w:numPr>
-          <w:ilvl w:val="0"/>
-          <w:numId w:val="16"/>
-        </w:numPr>
-      </w:pPr>
-      <w:r>
-        <w:rPr>
-          <w:b/>
-          <w:bCs/>
-        </w:rPr>
-        <w:t>Declaraciones tributarias</w:t>
-      </w:r>
-      <w:r>
-        <w:t>: Impuestos y reportes fiscales.</w:t>
-      </w:r>
-    </w:p>
-    <w:p>
-      <w:pPr>
-        <w:numPr>
-          <w:ilvl w:val="0"/>
-          <w:numId w:val="16"/>
-        </w:numPr>
-      </w:pPr>
-      <w:r>
-        <w:rPr>
-          <w:b/>
-          <w:bCs/>
-        </w:rPr>
-        <w:t>Facturación</w:t>
-      </w:r>
-      <w:r>
-        <w:t>: Recibos de pagos y comprobantes.</w:t>
-      </w:r>
-    </w:p>
-    <w:p>
-      <w:pPr>
-        <w:rPr>
-          <w:b/>
-          <w:bCs/>
-        </w:rPr>
-      </w:pPr>
-      <w:r>
-        <w:rPr>
-          <w:b/>
-          <w:bCs/>
-        </w:rPr>
-        <w:t>Gerencia de Cartera y Tesorería:</w:t>
-      </w:r>
-    </w:p>
-    <w:p>
-      <w:pPr>
-        <w:numPr>
-          <w:ilvl w:val="0"/>
-          <w:numId w:val="17"/>
-        </w:numPr>
-      </w:pPr>
-      <w:r>
-        <w:rPr>
-          <w:b/>
-          <w:bCs/>
-        </w:rPr>
-        <w:t>Documentos de cartera</w:t>
-      </w:r>
-      <w:r>
-        <w:t>: Cobranza, acuerdos de pago y morosidad.</w:t>
-      </w:r>
-    </w:p>
-    <w:p>
-      <w:pPr>
-        <w:numPr>
-          <w:ilvl w:val="0"/>
-          <w:numId w:val="17"/>
-        </w:numPr>
-      </w:pPr>
-      <w:r>
-        <w:rPr>
-          <w:b/>
-          <w:bCs/>
-        </w:rPr>
-        <w:t>Registros de tesorería</w:t>
-      </w:r>
-      <w:r>
-        <w:t>: Movimientos bancarios y conciliaciones.</w:t>
-      </w:r>
-    </w:p>
-    <w:p>
-      <w:pPr>
-        <w:ind w:firstLine="0"/>
-      </w:pPr>
-    </w:p>
-    <w:p>
-      <w:pPr>
-        <w:rPr>
-          <w:b/>
-          <w:bCs/>
-        </w:rPr>
-      </w:pPr>
-      <w:r>
-        <w:rPr>
-          <w:b/>
-          <w:bCs/>
-        </w:rPr>
-        <w:lastRenderedPageBreak/>
-        <w:t>4. Vicepresidencia de Gestión Humana</w:t>
-      </w:r>
-    </w:p>
-    <w:p>
-      <w:pPr>
-        <w:rPr>
-          <w:b/>
-          <w:bCs/>
-        </w:rPr>
-      </w:pPr>
-      <w:r>
-        <w:rPr>
-          <w:b/>
-          <w:bCs/>
-        </w:rPr>
-        <w:t>Documentos incluidos:</w:t>
-      </w:r>
-    </w:p>
-    <w:p>
-      <w:pPr>
-        <w:numPr>
-          <w:ilvl w:val="0"/>
-          <w:numId w:val="18"/>
-        </w:numPr>
-      </w:pPr>
-      <w:r>
-        <w:rPr>
-          <w:b/>
-          <w:bCs/>
-        </w:rPr>
-        <w:t>Registros laborales</w:t>
-      </w:r>
-      <w:r>
-        <w:t>: Contratos, hojas de vida y evaluaciones de personal.</w:t>
-      </w:r>
-    </w:p>
-    <w:p>
-      <w:pPr>
-        <w:numPr>
-          <w:ilvl w:val="0"/>
-          <w:numId w:val="18"/>
-        </w:numPr>
-      </w:pPr>
-      <w:r>
-        <w:rPr>
-          <w:b/>
-          <w:bCs/>
-        </w:rPr>
-        <w:t>Nómina</w:t>
-      </w:r>
-      <w:r>
-        <w:t>: Planillas, aportes de seguridad social y pagos.</w:t>
-      </w:r>
-    </w:p>
-    <w:p>
-      <w:pPr>
-        <w:numPr>
-          <w:ilvl w:val="0"/>
-          <w:numId w:val="18"/>
-        </w:numPr>
-      </w:pPr>
-      <w:r>
-        <w:rPr>
-          <w:b/>
-          <w:bCs/>
-        </w:rPr>
-        <w:t>Seguridad y salud en el trabajo</w:t>
-      </w:r>
-      <w:r>
-        <w:t>: Informes de riesgos y auditorías.</w:t>
-      </w:r>
-    </w:p>
-    <w:p>
-      <w:r>
-        <w:t xml:space="preserve">Su finalidad es  </w:t>
-      </w:r>
-      <w:r>
-        <w:t>Proteger la información laboral y garantizar el cumplimiento de las leyes laborales y de seguridad social.</w:t>
-      </w:r>
-    </w:p>
-    <w:p>
-      <w:pPr>
-        <w:rPr>
-          <w:b/>
-          <w:bCs/>
-        </w:rPr>
-      </w:pPr>
-      <w:r>
-        <w:rPr>
-          <w:b/>
-          <w:bCs/>
-        </w:rPr>
-        <w:t>5. Gerencia Administrativa y Parque</w:t>
-      </w:r>
-    </w:p>
-    <w:p>
-      <w:pPr>
-        <w:rPr>
-          <w:b/>
-          <w:bCs/>
-        </w:rPr>
-      </w:pPr>
-      <w:r>
-        <w:rPr>
-          <w:b/>
-          <w:bCs/>
-        </w:rPr>
-        <w:t>Documentos incluidos:</w:t>
-      </w:r>
-    </w:p>
-    <w:p>
-      <w:pPr>
-        <w:numPr>
-          <w:ilvl w:val="0"/>
-          <w:numId w:val="19"/>
-        </w:numPr>
-      </w:pPr>
-      <w:r>
-        <w:rPr>
-          <w:b/>
-          <w:bCs/>
-        </w:rPr>
-        <w:t>Registros de mantenimiento</w:t>
-      </w:r>
-      <w:r>
-        <w:t>: Historial de mejoras, podas y compostaje.</w:t>
-      </w:r>
-    </w:p>
-    <w:p>
-      <w:pPr>
-        <w:numPr>
-          <w:ilvl w:val="0"/>
-          <w:numId w:val="19"/>
-        </w:numPr>
-      </w:pPr>
-      <w:r>
-        <w:rPr>
-          <w:b/>
-          <w:bCs/>
-        </w:rPr>
-        <w:t>Gestión</w:t>
-      </w:r>
-      <w:r>
-        <w:rPr>
-          <w:b/>
-          <w:bCs/>
-        </w:rPr>
-        <w:t xml:space="preserve"> ambiental</w:t>
-      </w:r>
-      <w:r>
-        <w:t>: Informes de impacto, licencias y auditorías.</w:t>
-      </w:r>
-    </w:p>
-    <w:p>
-      <w:pPr>
-        <w:numPr>
-          <w:ilvl w:val="0"/>
-          <w:numId w:val="19"/>
-        </w:numPr>
-      </w:pPr>
-      <w:r>
-        <w:rPr>
-          <w:b/>
-          <w:bCs/>
-        </w:rPr>
-        <w:t>Documentación de ceremonias</w:t>
-      </w:r>
-      <w:r>
-        <w:t>: Actas, certificados de inhumación y cremación.</w:t>
-      </w:r>
-    </w:p>
-    <w:p>
-      <w:pPr>
-        <w:numPr>
-          <w:ilvl w:val="0"/>
-          <w:numId w:val="19"/>
-        </w:numPr>
-      </w:pPr>
-      <w:r>
-        <w:rPr>
-          <w:b/>
-          <w:bCs/>
-        </w:rPr>
-        <w:t>Inventarios de lotes y bóvedas</w:t>
-      </w:r>
-      <w:r>
-        <w:t>: Asignaciones y disponibilidad.</w:t>
-      </w:r>
-    </w:p>
-    <w:p>
-      <w:r>
-        <w:t>Optimiza</w:t>
-      </w:r>
-      <w:r>
-        <w:t xml:space="preserve">ndo </w:t>
-      </w:r>
-      <w:r>
-        <w:t>la operación administrativa del parque, garantizando el cumplimiento normativo y la eficiencia operativa.</w:t>
-      </w:r>
-    </w:p>
-    <w:p/>
-    <w:p/>
-    <w:p/>
-    <w:p/>
-    <w:p>
-      <w:pPr>
-        <w:rPr>
-          <w:b/>
-          <w:bCs/>
-        </w:rPr>
-      </w:pPr>
-      <w:r>
-        <w:rPr>
-          <w:b/>
-          <w:bCs/>
-        </w:rPr>
-        <w:lastRenderedPageBreak/>
-        <w:t>6. Gerencia Jurídica</w:t>
-      </w:r>
-    </w:p>
-    <w:p>
-      <w:pPr>
-        <w:rPr>
-          <w:b/>
-          <w:bCs/>
-        </w:rPr>
-      </w:pPr>
-      <w:r>
-        <w:rPr>
-          <w:b/>
-          <w:bCs/>
-        </w:rPr>
-        <w:t>Documentos incluidos:</w:t>
-      </w:r>
-    </w:p>
-    <w:p>
-      <w:pPr>
-        <w:numPr>
-          <w:ilvl w:val="0"/>
-          <w:numId w:val="20"/>
-        </w:numPr>
-      </w:pPr>
-      <w:r>
-        <w:rPr>
-          <w:b/>
-          <w:bCs/>
-        </w:rPr>
-        <w:t>Contratos legales</w:t>
-      </w:r>
-      <w:r>
-        <w:t>: Acuerdos con proveedores y clientes.</w:t>
-      </w:r>
-    </w:p>
-    <w:p>
-      <w:pPr>
-        <w:numPr>
-          <w:ilvl w:val="0"/>
-          <w:numId w:val="20"/>
-        </w:numPr>
-      </w:pPr>
-      <w:r>
-        <w:rPr>
-          <w:b/>
-          <w:bCs/>
-        </w:rPr>
-        <w:t>Litigios y reclamaciones</w:t>
-      </w:r>
-      <w:r>
-        <w:t>: Expedientes legales.</w:t>
-      </w:r>
-    </w:p>
-    <w:p>
-      <w:pPr>
-        <w:numPr>
-          <w:ilvl w:val="0"/>
-          <w:numId w:val="20"/>
-        </w:numPr>
-      </w:pPr>
-      <w:r>
-        <w:rPr>
-          <w:b/>
-          <w:bCs/>
-        </w:rPr>
-        <w:t>Normativa interna</w:t>
-      </w:r>
-      <w:r>
-        <w:t>: Políticas legales y procedimientos.</w:t>
-      </w:r>
-    </w:p>
-    <w:p>
-      <w:r>
-        <w:t xml:space="preserve">Con la finalidad  de </w:t>
-      </w:r>
-      <w:r>
-        <w:t>Asegurar la integridad y accesibilidad de los documentos legales que respaldan los derechos e intereses de la organización.</w:t>
-      </w:r>
-    </w:p>
-    <w:p>
-      <w:pPr>
-        <w:rPr>
-          <w:b/>
-          <w:bCs/>
-        </w:rPr>
-      </w:pPr>
-      <w:r>
-        <w:rPr>
-          <w:b/>
-          <w:bCs/>
-        </w:rPr>
-        <w:t>7. Gerencia de Sistemas</w:t>
-      </w:r>
-    </w:p>
-    <w:p>
-      <w:pPr>
-        <w:rPr>
-          <w:b/>
-          <w:bCs/>
-        </w:rPr>
-      </w:pPr>
-      <w:r>
-        <w:rPr>
-          <w:b/>
-          <w:bCs/>
-        </w:rPr>
-        <w:t>Documentos incluidos:</w:t>
-      </w:r>
-    </w:p>
-    <w:p>
-      <w:pPr>
-        <w:numPr>
-          <w:ilvl w:val="0"/>
-          <w:numId w:val="21"/>
-        </w:numPr>
-      </w:pPr>
-      <w:r>
-        <w:rPr>
-          <w:b/>
-          <w:bCs/>
-        </w:rPr>
-        <w:t>Inventarios de tecnología</w:t>
-      </w:r>
-      <w:r>
-        <w:t>: Software, hardware y licencias.</w:t>
-      </w:r>
-    </w:p>
-    <w:p>
-      <w:pPr>
-        <w:numPr>
-          <w:ilvl w:val="0"/>
-          <w:numId w:val="21"/>
-        </w:numPr>
-      </w:pPr>
-      <w:r>
-        <w:rPr>
-          <w:b/>
-          <w:bCs/>
-        </w:rPr>
-        <w:t>Protocolos de soporte</w:t>
-      </w:r>
-      <w:r>
-        <w:t>: Manuales y reportes de incidentes.</w:t>
-      </w:r>
-    </w:p>
-    <w:p>
-      <w:pPr>
-        <w:numPr>
-          <w:ilvl w:val="0"/>
-          <w:numId w:val="21"/>
-        </w:numPr>
-      </w:pPr>
-      <w:r>
-        <w:rPr>
-          <w:b/>
-          <w:bCs/>
-        </w:rPr>
-        <w:t>Registros de seguridad</w:t>
-      </w:r>
-      <w:r>
-        <w:t>: Respaldos y monitoreos de datos.</w:t>
-      </w:r>
-    </w:p>
-    <w:p>
-      <w:r>
-        <w:t xml:space="preserve">En pro de </w:t>
-      </w:r>
-      <w:r>
-        <w:t>Garantizar la continuidad y seguridad de los sistemas tecnológicos que soportan la operación y el PGD.</w:t>
       </w:r>
     </w:p>
     <w:p/>
@@ -3625,6 +2922,7 @@
     <w:p/>
     <w:p/>
     <w:p/>
+    <w:p/>
     <w:p>
       <w:pPr>
         <w:rPr>
@@ -3637,7 +2935,701 @@
           <w:b/>
           <w:bCs/>
         </w:rPr>
-        <w:lastRenderedPageBreak/>
+        <w:t>2. Vicepresidencia Comercial</w:t>
+      </w:r>
+    </w:p>
+    <w:p>
+      <w:pPr>
+        <w:rPr>
+          <w:b/>
+          <w:bCs/>
+        </w:rPr>
+      </w:pPr>
+      <w:r>
+        <w:rPr>
+          <w:b/>
+          <w:bCs/>
+        </w:rPr>
+        <w:t>Dirección Comercial Pre-necesidad y Exe</w:t>
+      </w:r>
+      <w:r>
+        <w:rPr>
+          <w:b/>
+          <w:bCs/>
+        </w:rPr>
+        <w:t>quiales empresariales</w:t>
+      </w:r>
+    </w:p>
+    <w:p>
+      <w:pPr>
+        <w:numPr>
+          <w:ilvl w:val="0"/>
+          <w:numId w:val="14"/>
+        </w:numPr>
+      </w:pPr>
+      <w:r>
+        <w:rPr>
+          <w:b/>
+          <w:bCs/>
+        </w:rPr>
+        <w:t>Contratos comerciales</w:t>
+      </w:r>
+      <w:r>
+        <w:t>: Servicios funerarios, lotes y bóvedas.</w:t>
+      </w:r>
+    </w:p>
+    <w:p>
+      <w:pPr>
+        <w:numPr>
+          <w:ilvl w:val="0"/>
+          <w:numId w:val="14"/>
+        </w:numPr>
+      </w:pPr>
+      <w:r>
+        <w:rPr>
+          <w:b/>
+          <w:bCs/>
+        </w:rPr>
+        <w:t>Bases de datos de clientes</w:t>
+      </w:r>
+      <w:r>
+        <w:t>: Historial de compras y afiliaciones.</w:t>
+      </w:r>
+    </w:p>
+    <w:p>
+      <w:pPr>
+        <w:numPr>
+          <w:ilvl w:val="0"/>
+          <w:numId w:val="14"/>
+        </w:numPr>
+      </w:pPr>
+      <w:r>
+        <w:rPr>
+          <w:b/>
+          <w:bCs/>
+        </w:rPr>
+        <w:t>Informes de ventas</w:t>
+      </w:r>
+      <w:r>
+        <w:t>: Indicadores comerciales y reportes de desempeño.</w:t>
+      </w:r>
+    </w:p>
+    <w:p>
+      <w:pPr>
+        <w:rPr>
+          <w:b/>
+          <w:bCs/>
+        </w:rPr>
+      </w:pPr>
+      <w:r>
+        <w:rPr>
+          <w:b/>
+          <w:bCs/>
+        </w:rPr>
+        <w:t>Dirección de Vinculación y Entrenamiento:</w:t>
+      </w:r>
+    </w:p>
+    <w:p>
+      <w:pPr>
+        <w:numPr>
+          <w:ilvl w:val="0"/>
+          <w:numId w:val="15"/>
+        </w:numPr>
+      </w:pPr>
+      <w:r>
+        <w:rPr>
+          <w:b/>
+          <w:bCs/>
+        </w:rPr>
+        <w:t>Materiales de capacitación</w:t>
+      </w:r>
+      <w:r>
+        <w:t>: Documentos para formación de personal.</w:t>
+      </w:r>
+    </w:p>
+    <w:p>
+      <w:pPr>
+        <w:numPr>
+          <w:ilvl w:val="0"/>
+          <w:numId w:val="15"/>
+        </w:numPr>
+      </w:pPr>
+      <w:r>
+        <w:rPr>
+          <w:b/>
+          <w:bCs/>
+        </w:rPr>
+        <w:t>Evaluaciones de desempeño</w:t>
+      </w:r>
+      <w:r>
+        <w:t>: Reportes de asesores comerciales.</w:t>
+      </w:r>
+    </w:p>
+    <w:p>
+      <w:r>
+        <w:t xml:space="preserve">Con la finalidad de </w:t>
+      </w:r>
+      <w:r>
+        <w:t>Optimizar la gestión de documentos relacionados con la actividad comercial y la formación del equipo, facilitando la toma de decisiones.</w:t>
+      </w:r>
+    </w:p>
+    <w:p>
+      <w:pPr>
+        <w:rPr>
+          <w:b/>
+          <w:bCs/>
+        </w:rPr>
+      </w:pPr>
+      <w:r>
+        <w:rPr>
+          <w:b/>
+          <w:bCs/>
+        </w:rPr>
+        <w:t>3. Vicepresidencia Financiera</w:t>
+      </w:r>
+    </w:p>
+    <w:p>
+      <w:pPr>
+        <w:rPr>
+          <w:b/>
+          <w:bCs/>
+        </w:rPr>
+      </w:pPr>
+      <w:r>
+        <w:rPr>
+          <w:b/>
+          <w:bCs/>
+        </w:rPr>
+        <w:t>Gerencia de Contabilidad:</w:t>
+      </w:r>
+    </w:p>
+    <w:p>
+      <w:pPr>
+        <w:numPr>
+          <w:ilvl w:val="0"/>
+          <w:numId w:val="16"/>
+        </w:numPr>
+      </w:pPr>
+      <w:r>
+        <w:rPr>
+          <w:b/>
+          <w:bCs/>
+        </w:rPr>
+        <w:t>Registros contables y financieros</w:t>
+      </w:r>
+      <w:r>
+        <w:t>: Estados financieros, balances y libros contables.</w:t>
+      </w:r>
+    </w:p>
+    <w:p>
+      <w:pPr>
+        <w:numPr>
+          <w:ilvl w:val="0"/>
+          <w:numId w:val="16"/>
+        </w:numPr>
+      </w:pPr>
+      <w:r>
+        <w:rPr>
+          <w:b/>
+          <w:bCs/>
+        </w:rPr>
+        <w:t>Declaraciones tributarias</w:t>
+      </w:r>
+      <w:r>
+        <w:t>: Impuestos y reportes fiscales.</w:t>
+      </w:r>
+    </w:p>
+    <w:p>
+      <w:pPr>
+        <w:numPr>
+          <w:ilvl w:val="0"/>
+          <w:numId w:val="16"/>
+        </w:numPr>
+      </w:pPr>
+      <w:r>
+        <w:rPr>
+          <w:b/>
+          <w:bCs/>
+        </w:rPr>
+        <w:t>Facturación</w:t>
+      </w:r>
+      <w:r>
+        <w:t>: Recibos de pagos y comprobantes.</w:t>
+      </w:r>
+    </w:p>
+    <w:p>
+      <w:pPr>
+        <w:rPr>
+          <w:b/>
+          <w:bCs/>
+        </w:rPr>
+      </w:pPr>
+      <w:r>
+        <w:rPr>
+          <w:b/>
+          <w:bCs/>
+        </w:rPr>
+        <w:t>Gerencia de Cartera y Tesorería:</w:t>
+      </w:r>
+    </w:p>
+    <w:p>
+      <w:pPr>
+        <w:numPr>
+          <w:ilvl w:val="0"/>
+          <w:numId w:val="17"/>
+        </w:numPr>
+      </w:pPr>
+      <w:r>
+        <w:rPr>
+          <w:b/>
+          <w:bCs/>
+        </w:rPr>
+        <w:t>Documentos de cartera</w:t>
+      </w:r>
+      <w:r>
+        <w:t>: Cobranza, acuerdos de pago y morosidad.</w:t>
+      </w:r>
+    </w:p>
+    <w:p>
+      <w:pPr>
+        <w:numPr>
+          <w:ilvl w:val="0"/>
+          <w:numId w:val="17"/>
+        </w:numPr>
+      </w:pPr>
+      <w:r>
+        <w:rPr>
+          <w:b/>
+          <w:bCs/>
+        </w:rPr>
+        <w:t>Registros de tesorería</w:t>
+      </w:r>
+      <w:r>
+        <w:t>: Movimientos bancarios y conciliaciones.</w:t>
+      </w:r>
+    </w:p>
+    <w:p>
+      <w:pPr>
+        <w:ind w:firstLine="0"/>
+      </w:pPr>
+    </w:p>
+    <w:p>
+      <w:pPr>
+        <w:rPr>
+          <w:b/>
+          <w:bCs/>
+        </w:rPr>
+      </w:pPr>
+      <w:r>
+        <w:rPr>
+          <w:b/>
+          <w:bCs/>
+        </w:rPr>
+        <w:t>4. Vicepresidencia de Gestión Humana</w:t>
+      </w:r>
+    </w:p>
+    <w:p>
+      <w:pPr>
+        <w:rPr>
+          <w:b/>
+          <w:bCs/>
+        </w:rPr>
+      </w:pPr>
+      <w:r>
+        <w:rPr>
+          <w:b/>
+          <w:bCs/>
+        </w:rPr>
+        <w:t>Documentos incluidos:</w:t>
+      </w:r>
+    </w:p>
+    <w:p>
+      <w:pPr>
+        <w:numPr>
+          <w:ilvl w:val="0"/>
+          <w:numId w:val="18"/>
+        </w:numPr>
+      </w:pPr>
+      <w:r>
+        <w:rPr>
+          <w:b/>
+          <w:bCs/>
+        </w:rPr>
+        <w:t>Registros laborales</w:t>
+      </w:r>
+      <w:r>
+        <w:t>: Contratos, hojas de vida y evaluaciones de personal.</w:t>
+      </w:r>
+    </w:p>
+    <w:p>
+      <w:pPr>
+        <w:numPr>
+          <w:ilvl w:val="0"/>
+          <w:numId w:val="18"/>
+        </w:numPr>
+      </w:pPr>
+      <w:r>
+        <w:rPr>
+          <w:b/>
+          <w:bCs/>
+        </w:rPr>
+        <w:t>Nómina</w:t>
+      </w:r>
+      <w:r>
+        <w:t>: Planillas, aportes de seguridad social y pagos.</w:t>
+      </w:r>
+    </w:p>
+    <w:p>
+      <w:pPr>
+        <w:numPr>
+          <w:ilvl w:val="0"/>
+          <w:numId w:val="18"/>
+        </w:numPr>
+      </w:pPr>
+      <w:r>
+        <w:rPr>
+          <w:b/>
+          <w:bCs/>
+        </w:rPr>
+        <w:t>Seguridad y salud en el trabajo</w:t>
+      </w:r>
+      <w:r>
+        <w:t>: Informes de riesgos y auditorías.</w:t>
+      </w:r>
+    </w:p>
+    <w:p>
+      <w:r>
+        <w:t xml:space="preserve">Su finalidad es  </w:t>
+      </w:r>
+      <w:r>
+        <w:t>Proteger la información laboral y garantizar el cumplimiento de las leyes laborales y de seguridad social.</w:t>
+      </w:r>
+    </w:p>
+    <w:p>
+      <w:pPr>
+        <w:rPr>
+          <w:b/>
+          <w:bCs/>
+        </w:rPr>
+      </w:pPr>
+      <w:r>
+        <w:rPr>
+          <w:b/>
+          <w:bCs/>
+        </w:rPr>
+        <w:t>5. Gerencia Administrativa y Parque</w:t>
+      </w:r>
+    </w:p>
+    <w:p>
+      <w:pPr>
+        <w:rPr>
+          <w:b/>
+          <w:bCs/>
+        </w:rPr>
+      </w:pPr>
+      <w:r>
+        <w:rPr>
+          <w:b/>
+          <w:bCs/>
+        </w:rPr>
+        <w:t>Documentos incluidos:</w:t>
+      </w:r>
+    </w:p>
+    <w:p>
+      <w:pPr>
+        <w:numPr>
+          <w:ilvl w:val="0"/>
+          <w:numId w:val="19"/>
+        </w:numPr>
+      </w:pPr>
+      <w:r>
+        <w:rPr>
+          <w:b/>
+          <w:bCs/>
+        </w:rPr>
+        <w:t>Registros de mantenimiento</w:t>
+      </w:r>
+      <w:r>
+        <w:t>: Historial de mejoras, podas y compostaje.</w:t>
+      </w:r>
+    </w:p>
+    <w:p>
+      <w:pPr>
+        <w:numPr>
+          <w:ilvl w:val="0"/>
+          <w:numId w:val="19"/>
+        </w:numPr>
+      </w:pPr>
+      <w:r>
+        <w:rPr>
+          <w:b/>
+          <w:bCs/>
+        </w:rPr>
+        <w:t>Gestión</w:t>
+      </w:r>
+      <w:r>
+        <w:rPr>
+          <w:b/>
+          <w:bCs/>
+        </w:rPr>
+        <w:t xml:space="preserve"> ambiental</w:t>
+      </w:r>
+      <w:r>
+        <w:t>: Informes de impacto, licencias y auditorías.</w:t>
+      </w:r>
+    </w:p>
+    <w:p>
+      <w:pPr>
+        <w:numPr>
+          <w:ilvl w:val="0"/>
+          <w:numId w:val="19"/>
+        </w:numPr>
+      </w:pPr>
+      <w:r>
+        <w:rPr>
+          <w:b/>
+          <w:bCs/>
+        </w:rPr>
+        <w:t>Documentación de ceremonias</w:t>
+      </w:r>
+      <w:r>
+        <w:t>: Actas, certificados de inhumación y cremación.</w:t>
+      </w:r>
+    </w:p>
+    <w:p>
+      <w:pPr>
+        <w:numPr>
+          <w:ilvl w:val="0"/>
+          <w:numId w:val="19"/>
+        </w:numPr>
+      </w:pPr>
+      <w:r>
+        <w:rPr>
+          <w:b/>
+          <w:bCs/>
+        </w:rPr>
+        <w:t>Inventarios de lotes y bóvedas</w:t>
+      </w:r>
+      <w:r>
+        <w:t>: Asignaciones y disponibilidad.</w:t>
+      </w:r>
+    </w:p>
+    <w:p>
+      <w:r>
+        <w:t>Optimiza</w:t>
+      </w:r>
+      <w:r>
+        <w:t xml:space="preserve">ndo </w:t>
+      </w:r>
+      <w:r>
+        <w:t>la operación administrativa del parque, garantizando el cumplimiento normativo y la eficiencia operativa.</w:t>
+      </w:r>
+    </w:p>
+    <w:p/>
+    <w:p/>
+    <w:p/>
+    <w:p/>
+    <w:p>
+      <w:pPr>
+        <w:rPr>
+          <w:b/>
+          <w:bCs/>
+        </w:rPr>
+      </w:pPr>
+      <w:r>
+        <w:rPr>
+          <w:b/>
+          <w:bCs/>
+        </w:rPr>
+        <w:t>6. Gerencia Jurídica</w:t>
+      </w:r>
+    </w:p>
+    <w:p>
+      <w:pPr>
+        <w:rPr>
+          <w:b/>
+          <w:bCs/>
+        </w:rPr>
+      </w:pPr>
+      <w:r>
+        <w:rPr>
+          <w:b/>
+          <w:bCs/>
+        </w:rPr>
+        <w:t>Documentos incluidos:</w:t>
+      </w:r>
+    </w:p>
+    <w:p>
+      <w:pPr>
+        <w:numPr>
+          <w:ilvl w:val="0"/>
+          <w:numId w:val="20"/>
+        </w:numPr>
+      </w:pPr>
+      <w:r>
+        <w:rPr>
+          <w:b/>
+          <w:bCs/>
+        </w:rPr>
+        <w:t>Contratos legales</w:t>
+      </w:r>
+      <w:r>
+        <w:t>: Acuerdos con proveedores y clientes.</w:t>
+      </w:r>
+    </w:p>
+    <w:p>
+      <w:pPr>
+        <w:numPr>
+          <w:ilvl w:val="0"/>
+          <w:numId w:val="20"/>
+        </w:numPr>
+      </w:pPr>
+      <w:r>
+        <w:rPr>
+          <w:b/>
+          <w:bCs/>
+        </w:rPr>
+        <w:t>Litigios y reclamaciones</w:t>
+      </w:r>
+      <w:r>
+        <w:t>: Expedientes legales.</w:t>
+      </w:r>
+    </w:p>
+    <w:p>
+      <w:pPr>
+        <w:numPr>
+          <w:ilvl w:val="0"/>
+          <w:numId w:val="20"/>
+        </w:numPr>
+      </w:pPr>
+      <w:r>
+        <w:rPr>
+          <w:b/>
+          <w:bCs/>
+        </w:rPr>
+        <w:t>Normativa interna</w:t>
+      </w:r>
+      <w:r>
+        <w:t>: Políticas legales y procedimientos.</w:t>
+      </w:r>
+    </w:p>
+    <w:p>
+      <w:r>
+        <w:t xml:space="preserve">Con la finalidad  de </w:t>
+      </w:r>
+      <w:r>
+        <w:t>Asegurar la integridad y accesibilidad de los documentos legales que respaldan los derechos e intereses de la organización.</w:t>
+      </w:r>
+    </w:p>
+    <w:p>
+      <w:pPr>
+        <w:rPr>
+          <w:b/>
+          <w:bCs/>
+        </w:rPr>
+      </w:pPr>
+      <w:r>
+        <w:rPr>
+          <w:b/>
+          <w:bCs/>
+        </w:rPr>
+        <w:t>7. Gerencia de Sistemas</w:t>
+      </w:r>
+    </w:p>
+    <w:p>
+      <w:pPr>
+        <w:rPr>
+          <w:b/>
+          <w:bCs/>
+        </w:rPr>
+      </w:pPr>
+      <w:r>
+        <w:rPr>
+          <w:b/>
+          <w:bCs/>
+        </w:rPr>
+        <w:t>Documentos incluidos:</w:t>
+      </w:r>
+    </w:p>
+    <w:p>
+      <w:pPr>
+        <w:numPr>
+          <w:ilvl w:val="0"/>
+          <w:numId w:val="21"/>
+        </w:numPr>
+      </w:pPr>
+      <w:r>
+        <w:rPr>
+          <w:b/>
+          <w:bCs/>
+        </w:rPr>
+        <w:t>Inventarios de tecnología</w:t>
+      </w:r>
+      <w:r>
+        <w:t>: Software, hardware y licencias.</w:t>
+      </w:r>
+    </w:p>
+    <w:p>
+      <w:pPr>
+        <w:numPr>
+          <w:ilvl w:val="0"/>
+          <w:numId w:val="21"/>
+        </w:numPr>
+      </w:pPr>
+      <w:r>
+        <w:rPr>
+          <w:b/>
+          <w:bCs/>
+        </w:rPr>
+        <w:t>Protocolos de soporte</w:t>
+      </w:r>
+      <w:r>
+        <w:t>: Manuales y reportes de incidentes.</w:t>
+      </w:r>
+    </w:p>
+    <w:p>
+      <w:pPr>
+        <w:numPr>
+          <w:ilvl w:val="0"/>
+          <w:numId w:val="21"/>
+        </w:numPr>
+      </w:pPr>
+      <w:r>
+        <w:rPr>
+          <w:b/>
+          <w:bCs/>
+        </w:rPr>
+        <w:t>Registros de seguridad</w:t>
+      </w:r>
+      <w:r>
+        <w:t>: Respaldos y monitoreos de datos.</w:t>
+      </w:r>
+    </w:p>
+    <w:p>
+      <w:r>
+        <w:t xml:space="preserve">En pro de </w:t>
+      </w:r>
+      <w:r>
+        <w:t>Garantizar la continuidad y seguridad de los sistemas tecnológicos que soportan la operación y el PGD.</w:t>
+      </w:r>
+    </w:p>
+    <w:p/>
+    <w:p/>
+    <w:p/>
+    <w:p/>
+    <w:p/>
+    <w:p>
+      <w:pPr>
+        <w:rPr>
+          <w:b/>
+          <w:bCs/>
+        </w:rPr>
+      </w:pPr>
+      <w:r>
+        <w:rPr>
+          <w:b/>
+          <w:bCs/>
+        </w:rPr>
         <w:t>8. Gerencia Centro de Servicios</w:t>
       </w:r>
     </w:p>
@@ -3858,6 +3850,7 @@
           <w:b/>
           <w:bCs/>
         </w:rPr>
+        <w:lastRenderedPageBreak/>
         <w:t>Seguridad y respaldo:</w:t>
       </w:r>
       <w:r>
@@ -3875,7 +3868,6 @@
         <w:rPr>
           <w:lang w:val="es-ES"/>
         </w:rPr>
-        <w:lastRenderedPageBreak/>
         <w:t>Publico Al cual Está Dirigido</w:t>
       </w:r>
     </w:p>
@@ -3939,13 +3931,7 @@
         <w:rPr>
           <w:lang w:val="es-ES"/>
         </w:rPr>
-        <w:t xml:space="preserve"> Lo</w:t>
-      </w:r>
-      <w:r>
-        <w:rPr>
-          <w:lang w:val="es-ES"/>
-        </w:rPr>
-        <w:t xml:space="preserve"> Organismos de inspección y vigilancia de la gestión documental. </w:t>
+        <w:t xml:space="preserve"> Lo Organismos de inspección y vigilancia de la gestión documental. </w:t>
       </w:r>
     </w:p>
     <w:p>
@@ -3982,14 +3968,6 @@
           <w:lang w:val="es-ES"/>
         </w:rPr>
         <w:t>Normativos</w:t>
-      </w:r>
-    </w:p>
-    <w:p>
-      <w:pPr>
-        <w:ind w:firstLine="0"/>
-      </w:pPr>
-      <w:r>
-        <w:t>Aquí tienes el cuadro listo para copiar directamente en Word:</w:t>
       </w:r>
     </w:p>
     <w:tbl>
@@ -4141,7 +4119,7 @@
                 <w:b/>
                 <w:bCs/>
               </w:rPr>
-              <w:t>Ley 1712</w:t>
+              <w:t>Ley Estatutaria 1581 de 2012</w:t>
             </w:r>
           </w:p>
         </w:tc>
@@ -4156,7 +4134,7 @@
               <w:ind w:firstLine="0"/>
             </w:pPr>
             <w:r>
-              <w:t>por medio de la cual se crea la ley de transparencia y del derecho de acceso a la información pública nacional y se dictan otras disposiciones</w:t>
+              <w:t>Por la cual se dictan disposiciones generales para la protección de datos personales.</w:t>
             </w:r>
           </w:p>
         </w:tc>
@@ -4171,7 +4149,11 @@
               <w:ind w:firstLine="0"/>
             </w:pPr>
             <w:r>
-              <w:t>El objeto de la presente leyes regular el derecho de acceso a la información pública, los procedimientos para el ejercicio y garantía del derecho y las excepciones a la publicidad de información.</w:t>
+              <w:t xml:space="preserve">La presente ley tiene por objeto desarrollar el derecho constitucional que tienen todas las personas a conocer, actualizar y rectificar las informaciones que se hayan recogido </w:t>
+            </w:r>
+            <w:r>
+              <w:lastRenderedPageBreak/>
+              <w:t>sobre ellas en bases de datos o archivos, y los demás derechos, libertades y garantías constitucionales a que se refiere el artículo 15 de la Constitución Política; así como el derecho a la información consagrado en el artículo 20 de la misma.</w:t>
             </w:r>
           </w:p>
         </w:tc>
@@ -4193,57 +4175,6 @@
                 <w:bCs/>
               </w:rPr>
               <w:lastRenderedPageBreak/>
-              <w:t>Ley Estatutaria 1581 de 2012</w:t>
-            </w:r>
-          </w:p>
-        </w:tc>
-        <w:tc>
-          <w:tcPr>
-            <w:tcW w:w="0" w:type="auto"/>
-            <w:hideMark/>
-          </w:tcPr>
-          <w:p>
-            <w:pPr>
-              <w:spacing w:after="160"/>
-              <w:ind w:firstLine="0"/>
-            </w:pPr>
-            <w:r>
-              <w:t>Por la cual se dictan disposiciones generales para la protección de datos personales.</w:t>
-            </w:r>
-          </w:p>
-        </w:tc>
-        <w:tc>
-          <w:tcPr>
-            <w:tcW w:w="0" w:type="auto"/>
-            <w:hideMark/>
-          </w:tcPr>
-          <w:p>
-            <w:pPr>
-              <w:spacing w:after="160"/>
-              <w:ind w:firstLine="0"/>
-            </w:pPr>
-            <w:r>
-              <w:t>La presente ley tiene por objeto desarrollar el derecho constitucional que tienen todas las personas a conocer, actualizar y rectificar las informaciones que se hayan recogido sobre ellas en bases de datos o archivos, y los demás derechos, libertades y garantías constitucionales a que se refiere el artículo 15 de la Constitución Política; así como el derecho a la información consagrado en el artículo 20 de la misma.</w:t>
-            </w:r>
-          </w:p>
-        </w:tc>
-      </w:tr>
-      <w:tr>
-        <w:tc>
-          <w:tcPr>
-            <w:tcW w:w="0" w:type="auto"/>
-            <w:hideMark/>
-          </w:tcPr>
-          <w:p>
-            <w:pPr>
-              <w:spacing w:after="160"/>
-              <w:ind w:firstLine="0"/>
-            </w:pPr>
-            <w:r>
-              <w:rPr>
-                <w:b/>
-                <w:bCs/>
-              </w:rPr>
               <w:t>Ley 1409 de 2010</w:t>
             </w:r>
           </w:p>
@@ -4346,6 +4277,104 @@
         <w:tc>
           <w:tcPr>
             <w:tcW w:w="0" w:type="auto"/>
+          </w:tcPr>
+          <w:p>
+            <w:pPr>
+              <w:ind w:firstLine="0"/>
+              <w:rPr>
+                <w:b/>
+                <w:bCs/>
+              </w:rPr>
+            </w:pPr>
+            <w:r>
+              <w:rPr>
+                <w:b/>
+                <w:bCs/>
+              </w:rPr>
+              <w:t>Ley 1437 de 2011</w:t>
+            </w:r>
+          </w:p>
+        </w:tc>
+        <w:tc>
+          <w:tcPr>
+            <w:tcW w:w="0" w:type="auto"/>
+          </w:tcPr>
+          <w:p>
+            <w:pPr>
+              <w:ind w:firstLine="0"/>
+            </w:pPr>
+            <w:r>
+              <w:t>Por la cual se expide el código del procedimiento administrativo y de lo contencioso administrativo</w:t>
+            </w:r>
+          </w:p>
+        </w:tc>
+        <w:tc>
+          <w:tcPr>
+            <w:tcW w:w="0" w:type="auto"/>
+          </w:tcPr>
+          <w:p>
+            <w:pPr>
+              <w:ind w:firstLine="0"/>
+            </w:pPr>
+            <w:r>
+              <w:t>Ley del proceso administrativo</w:t>
+            </w:r>
+          </w:p>
+        </w:tc>
+      </w:tr>
+      <w:tr>
+        <w:tc>
+          <w:tcPr>
+            <w:tcW w:w="0" w:type="auto"/>
+          </w:tcPr>
+          <w:p>
+            <w:pPr>
+              <w:ind w:firstLine="0"/>
+              <w:rPr>
+                <w:b/>
+                <w:bCs/>
+              </w:rPr>
+            </w:pPr>
+            <w:r>
+              <w:rPr>
+                <w:b/>
+                <w:bCs/>
+              </w:rPr>
+              <w:t>Ley 1712 de 2014</w:t>
+            </w:r>
+          </w:p>
+        </w:tc>
+        <w:tc>
+          <w:tcPr>
+            <w:tcW w:w="0" w:type="auto"/>
+          </w:tcPr>
+          <w:p>
+            <w:pPr>
+              <w:ind w:firstLine="0"/>
+            </w:pPr>
+            <w:r>
+              <w:t xml:space="preserve">Ley de transparencia y derecho de acceso a la información </w:t>
+            </w:r>
+          </w:p>
+        </w:tc>
+        <w:tc>
+          <w:tcPr>
+            <w:tcW w:w="0" w:type="auto"/>
+          </w:tcPr>
+          <w:p>
+            <w:pPr>
+              <w:ind w:firstLine="0"/>
+            </w:pPr>
+            <w:r>
+              <w:t xml:space="preserve">Ley de transparencia </w:t>
+            </w:r>
+          </w:p>
+        </w:tc>
+      </w:tr>
+      <w:tr>
+        <w:tc>
+          <w:tcPr>
+            <w:tcW w:w="0" w:type="auto"/>
             <w:hideMark/>
           </w:tcPr>
           <w:p>
@@ -4671,10 +4700,7 @@
               <w:t>c</w:t>
             </w:r>
             <w:r>
-              <w:t xml:space="preserve">onsagra El Día Nacional de los archivos en Colombia.” </w:t>
-            </w:r>
-            <w:r>
-              <w:t>el presidente de la república de Colombia, </w:t>
+              <w:t>onsagra El Día Nacional de los archivos en Colombia.” el presidente de la república de Colombia, </w:t>
             </w:r>
           </w:p>
         </w:tc>
@@ -4831,7 +4857,118 @@
                 <w:b/>
                 <w:bCs/>
               </w:rPr>
-              <w:t xml:space="preserve"> de 2015 2.8.7.1.3</w:t>
+              <w:t xml:space="preserve"> de 2015</w:t>
+            </w:r>
+            <w:r>
+              <w:rPr>
+                <w:b/>
+                <w:bCs/>
+              </w:rPr>
+              <w:t xml:space="preserve"> </w:t>
+            </w:r>
+            <w:r>
+              <w:rPr>
+                <w:b/>
+                <w:bCs/>
+              </w:rPr>
+              <w:t>Artículo 2.8.7.3.2. </w:t>
+            </w:r>
+          </w:p>
+          <w:p>
+            <w:pPr>
+              <w:ind w:firstLine="0"/>
+              <w:rPr>
+                <w:b/>
+                <w:bCs/>
+              </w:rPr>
+            </w:pPr>
+          </w:p>
+          <w:p>
+            <w:pPr>
+              <w:ind w:firstLine="0"/>
+              <w:rPr>
+                <w:b/>
+                <w:bCs/>
+              </w:rPr>
+            </w:pPr>
+          </w:p>
+          <w:p>
+            <w:pPr>
+              <w:ind w:firstLine="0"/>
+              <w:rPr>
+                <w:b/>
+                <w:bCs/>
+              </w:rPr>
+            </w:pPr>
+          </w:p>
+          <w:p>
+            <w:pPr>
+              <w:ind w:firstLine="0"/>
+              <w:rPr>
+                <w:b/>
+                <w:bCs/>
+              </w:rPr>
+            </w:pPr>
+          </w:p>
+          <w:p>
+            <w:pPr>
+              <w:ind w:firstLine="0"/>
+              <w:rPr>
+                <w:b/>
+                <w:bCs/>
+              </w:rPr>
+            </w:pPr>
+          </w:p>
+          <w:p>
+            <w:pPr>
+              <w:ind w:firstLine="0"/>
+              <w:rPr>
+                <w:b/>
+                <w:bCs/>
+              </w:rPr>
+            </w:pPr>
+          </w:p>
+          <w:p>
+            <w:pPr>
+              <w:ind w:firstLine="0"/>
+              <w:rPr>
+                <w:b/>
+                <w:bCs/>
+              </w:rPr>
+            </w:pPr>
+          </w:p>
+          <w:p>
+            <w:pPr>
+              <w:ind w:firstLine="0"/>
+              <w:rPr>
+                <w:b/>
+                <w:bCs/>
+              </w:rPr>
+            </w:pPr>
+          </w:p>
+          <w:p>
+            <w:pPr>
+              <w:ind w:firstLine="0"/>
+              <w:rPr>
+                <w:b/>
+                <w:bCs/>
+              </w:rPr>
+            </w:pPr>
+          </w:p>
+          <w:p>
+            <w:pPr>
+              <w:ind w:firstLine="0"/>
+              <w:rPr>
+                <w:b/>
+                <w:bCs/>
+              </w:rPr>
+            </w:pPr>
+            <w:r>
+              <w:rPr>
+                <w:b/>
+                <w:bCs/>
+              </w:rPr>
+              <w:t>Artículo 2.8.2.5.8</w:t>
             </w:r>
           </w:p>
         </w:tc>
@@ -4844,7 +4981,66 @@
               <w:ind w:firstLine="0"/>
             </w:pPr>
             <w:r>
-              <w:t>Diagnostico de archivos: procedimiento de observación, levantamiento de información y análisis</w:t>
+              <w:lastRenderedPageBreak/>
+              <w:t>Por medio del cual se expide el Decreto Único Reglamentario del Sector Cultura</w:t>
+            </w:r>
+          </w:p>
+          <w:p>
+            <w:pPr>
+              <w:ind w:firstLine="0"/>
+            </w:pPr>
+          </w:p>
+          <w:p>
+            <w:pPr>
+              <w:ind w:firstLine="0"/>
+            </w:pPr>
+          </w:p>
+          <w:p>
+            <w:pPr>
+              <w:ind w:firstLine="0"/>
+            </w:pPr>
+          </w:p>
+          <w:p>
+            <w:pPr>
+              <w:ind w:firstLine="0"/>
+            </w:pPr>
+          </w:p>
+          <w:p>
+            <w:pPr>
+              <w:ind w:firstLine="0"/>
+            </w:pPr>
+          </w:p>
+          <w:p>
+            <w:pPr>
+              <w:ind w:firstLine="0"/>
+            </w:pPr>
+          </w:p>
+          <w:p>
+            <w:pPr>
+              <w:ind w:firstLine="0"/>
+            </w:pPr>
+          </w:p>
+          <w:p>
+            <w:pPr>
+              <w:ind w:firstLine="0"/>
+            </w:pPr>
+          </w:p>
+          <w:p>
+            <w:pPr>
+              <w:ind w:firstLine="0"/>
+            </w:pPr>
+          </w:p>
+          <w:p>
+            <w:pPr>
+              <w:ind w:firstLine="0"/>
+            </w:pPr>
+          </w:p>
+          <w:p>
+            <w:pPr>
+              <w:ind w:firstLine="0"/>
+            </w:pPr>
+            <w:r>
+              <w:t>Instrumentos archivísticos para la gestión documental. La gestión documental en las entidades públicas se desarrollará a partir de los siguientes instrumentos archivísticos</w:t>
             </w:r>
           </w:p>
         </w:tc>
@@ -4857,16 +5053,142 @@
               <w:ind w:firstLine="0"/>
             </w:pPr>
             <w:r>
-              <w:t xml:space="preserve">Mediane el cual se establece el estado </w:t>
+              <w:lastRenderedPageBreak/>
+              <w:t xml:space="preserve">Elaboración del plan de trabajo archivístico integral. El plan de trabajo archivístico integral será elaborado teniendo en cuenta la </w:t>
             </w:r>
-            <w:proofErr w:type="gramStart"/>
             <w:r>
-              <w:t>de los archivo</w:t>
+              <w:lastRenderedPageBreak/>
+              <w:t>estructura orgánico-funcional de las entidades de que trata el artículo “ámbito de aplicación de la reglamentación del proceso de entrega y/o transferencia de los archivos públicos de las entidades que se suprimen, fusionen privaticen o liquiden”</w:t>
             </w:r>
-            <w:proofErr w:type="gramEnd"/>
+          </w:p>
+          <w:p>
+            <w:pPr>
+              <w:ind w:firstLine="0"/>
+            </w:pPr>
+          </w:p>
+          <w:p>
+            <w:pPr>
+              <w:ind w:firstLine="0"/>
+            </w:pPr>
             <w:r>
-              <w:t xml:space="preserve"> y se deriva la aplicación de los procesos archivísticos necesarios </w:t>
+              <w:t>a). El Cuadro de Clasificación Documental (CCD).</w:t>
             </w:r>
+          </w:p>
+          <w:p>
+            <w:pPr>
+              <w:ind w:firstLine="0"/>
+            </w:pPr>
+          </w:p>
+          <w:p>
+            <w:pPr>
+              <w:ind w:firstLine="0"/>
+            </w:pPr>
+            <w:r>
+              <w:t>b). La Tabla de Retención Documental (TRD).</w:t>
+            </w:r>
+          </w:p>
+          <w:p>
+            <w:pPr>
+              <w:ind w:firstLine="0"/>
+            </w:pPr>
+          </w:p>
+          <w:p>
+            <w:pPr>
+              <w:ind w:firstLine="0"/>
+            </w:pPr>
+            <w:r>
+              <w:t>c). El Programa de Gestión Documental (PGD).</w:t>
+            </w:r>
+          </w:p>
+          <w:p>
+            <w:pPr>
+              <w:ind w:firstLine="0"/>
+            </w:pPr>
+          </w:p>
+          <w:p>
+            <w:pPr>
+              <w:ind w:firstLine="0"/>
+            </w:pPr>
+            <w:r>
+              <w:t>d). Plan Institucional de Archivos de la Entidad (PINAR).</w:t>
+            </w:r>
+          </w:p>
+          <w:p>
+            <w:pPr>
+              <w:ind w:firstLine="0"/>
+            </w:pPr>
+          </w:p>
+          <w:p>
+            <w:pPr>
+              <w:ind w:firstLine="0"/>
+            </w:pPr>
+            <w:r>
+              <w:t>e). El Inventario Documental.</w:t>
+            </w:r>
+          </w:p>
+          <w:p>
+            <w:pPr>
+              <w:ind w:firstLine="0"/>
+            </w:pPr>
+          </w:p>
+          <w:p>
+            <w:pPr>
+              <w:ind w:firstLine="0"/>
+            </w:pPr>
+            <w:r>
+              <w:lastRenderedPageBreak/>
+              <w:t>f). Un modelo de requisitos para la gestión de documentos electrónicos.</w:t>
+            </w:r>
+          </w:p>
+          <w:p>
+            <w:pPr>
+              <w:ind w:firstLine="0"/>
+            </w:pPr>
+          </w:p>
+          <w:p>
+            <w:pPr>
+              <w:ind w:firstLine="0"/>
+            </w:pPr>
+            <w:r>
+              <w:t xml:space="preserve">g). Los bancos terminológicos de tipos, series y </w:t>
+            </w:r>
+            <w:r>
+              <w:t>subseries</w:t>
+            </w:r>
+            <w:r>
+              <w:t xml:space="preserve"> documentales.</w:t>
+            </w:r>
+          </w:p>
+          <w:p>
+            <w:pPr>
+              <w:ind w:firstLine="0"/>
+            </w:pPr>
+          </w:p>
+          <w:p>
+            <w:pPr>
+              <w:ind w:firstLine="0"/>
+            </w:pPr>
+            <w:r>
+              <w:t>h). Los mapas de procesos, flujos documentales y la descripción de las funciones de las unidades administrativas de la entidad.</w:t>
+            </w:r>
+          </w:p>
+          <w:p>
+            <w:pPr>
+              <w:ind w:firstLine="0"/>
+            </w:pPr>
+          </w:p>
+          <w:p>
+            <w:pPr>
+              <w:ind w:firstLine="0"/>
+            </w:pPr>
+            <w:r>
+              <w:t>i). Tablas de Control de Acceso para el establecimiento de categorías adecuadas de derechos y restricciones de acceso y seguridad aplicables a los documentos.</w:t>
+            </w:r>
+          </w:p>
+          <w:p>
+            <w:pPr>
+              <w:ind w:firstLine="0"/>
+            </w:pPr>
           </w:p>
         </w:tc>
       </w:tr>
@@ -4902,7 +5224,11 @@
               <w:ind w:firstLine="0"/>
             </w:pPr>
             <w:r>
-              <w:t>or el cual se reglamenta el procedimiento para la elaboración, aprobación, evaluación y convalidación, implementación, publicación e inscripción en el Registro único de Series Documentales</w:t>
+              <w:t xml:space="preserve">or el cual se reglamenta el procedimiento para la elaboración, aprobación, evaluación y convalidación, implementación, publicación e inscripción en el </w:t>
+            </w:r>
+            <w:r>
+              <w:lastRenderedPageBreak/>
+              <w:t>Registro único de Series Documentales</w:t>
             </w:r>
           </w:p>
         </w:tc>
@@ -4915,6 +5241,7 @@
               <w:ind w:firstLine="0"/>
             </w:pPr>
             <w:r>
+              <w:lastRenderedPageBreak/>
               <w:t>RUSD de las Tablas de Retención Documental </w:t>
             </w:r>
           </w:p>
@@ -5073,11 +5400,7 @@
               <w:ind w:firstLine="0"/>
             </w:pPr>
             <w:r>
-              <w:t xml:space="preserve">l presente Acuerdo tiene como objeto reglamentar aspectos técnicos en materia de gestión documental y el desarrollo de los procesos archivísticos para los archivos de Inteligencia y Contrainteligencia de los Organismos que cumplen la función, en concordancia con lo establecido en la normatividad vigente </w:t>
-            </w:r>
-            <w:r>
-              <w:lastRenderedPageBreak/>
-              <w:t>de archivos y en armonía con lo establecido</w:t>
+              <w:t>l presente Acuerdo tiene como objeto reglamentar aspectos técnicos en materia de gestión documental y el desarrollo de los procesos archivísticos para los archivos de Inteligencia y Contrainteligencia de los Organismos que cumplen la función, en concordancia con lo establecido en la normatividad vigente de archivos y en armonía con lo establecido</w:t>
             </w:r>
           </w:p>
           <w:p>
@@ -5242,11 +5565,7 @@
               <w:ind w:firstLine="0"/>
             </w:pPr>
             <w:r>
-              <w:t xml:space="preserve">Por medio del cual se establecen los lineamientos para la reconstrucción </w:t>
-            </w:r>
-            <w:r>
-              <w:lastRenderedPageBreak/>
-              <w:t>de expedientes y se dictan otras disposiciones</w:t>
+              <w:t>Por medio del cual se establecen los lineamientos para la reconstrucción de expedientes y se dictan otras disposiciones</w:t>
             </w:r>
           </w:p>
         </w:tc>
@@ -5262,12 +5581,7 @@
               <w:ind w:firstLine="0"/>
             </w:pPr>
             <w:r>
-              <w:lastRenderedPageBreak/>
-              <w:t xml:space="preserve">Por medio del cual se establecen los lineamientos para la reconstrucción de </w:t>
-            </w:r>
-            <w:r>
-              <w:lastRenderedPageBreak/>
-              <w:t>expedientes y se dictan otras disposiciones</w:t>
+              <w:t>Por medio del cual se establecen los lineamientos para la reconstrucción de expedientes y se dictan otras disposiciones</w:t>
             </w:r>
           </w:p>
         </w:tc>
@@ -5290,7 +5604,6 @@
                 <w:b/>
                 <w:bCs/>
               </w:rPr>
-              <w:lastRenderedPageBreak/>
               <w:t>Acuerdo 008 de 2014</w:t>
             </w:r>
           </w:p>
@@ -5304,7 +5617,11 @@
               <w:ind w:firstLine="0"/>
             </w:pPr>
             <w:r>
-              <w:t>Por el cual se establecen las especificaciones técnicas y los requisitos para la prestación de los servicios de depósito, custodia, organización, reprografía y conservación de documentos de archiv</w:t>
+              <w:t xml:space="preserve">Por el cual se establecen las especificaciones técnicas y los requisitos para la prestación de los </w:t>
+            </w:r>
+            <w:r>
+              <w:lastRenderedPageBreak/>
+              <w:t>servicios de depósito, custodia, organización, reprografía y conservación de documentos de archiv</w:t>
             </w:r>
             <w:r>
               <w:t>o</w:t>
@@ -5493,11 +5810,11 @@
               <w:ind w:firstLine="0"/>
             </w:pPr>
             <w:r>
-              <w:t xml:space="preserve">Por el cual se reglamentan parcialmente los Decretos 2578 y </w:t>
+              <w:t xml:space="preserve">Por el cual se reglamentan parcialmente los Decretos 2578 y 2609 de 2012 y se modifica el procedimiento para la elaboración, presentación, evaluación, aprobación e implementación de las Tablas de </w:t>
             </w:r>
             <w:r>
               <w:lastRenderedPageBreak/>
-              <w:t>2609 de 2012 y se modifica el procedimiento para la elaboración, presentación, evaluación, aprobación e implementación de las Tablas de Retención Documental y las Tablas de Valoración Documental.</w:t>
+              <w:t>Retención Documental y las Tablas de Valoración Documental.</w:t>
             </w:r>
           </w:p>
         </w:tc>
@@ -5716,11 +6033,11 @@
               <w:ind w:firstLine="0"/>
             </w:pPr>
             <w:r>
-              <w:t xml:space="preserve">ACUERDO NÚMERO 037 DE 2002 (septiembre 20) Por el cual se establecen las especificaciones </w:t>
+              <w:t xml:space="preserve">ACUERDO NÚMERO 037 DE 2002 (septiembre 20) Por el cual se establecen las especificaciones técnicas y los requisitos para la contratación de los servicios de depósito, custodia, organización, </w:t>
             </w:r>
             <w:r>
               <w:lastRenderedPageBreak/>
-              <w:t>técnicas y los requisitos para la contratación de los servicios de depósito, custodia, organización, reprografía y conservación de documentos de archivo</w:t>
+              <w:t>reprografía y conservación de documentos de archivo</w:t>
             </w:r>
           </w:p>
         </w:tc>
@@ -5737,11 +6054,11 @@
             </w:pPr>
             <w:r>
               <w:lastRenderedPageBreak/>
-              <w:t xml:space="preserve"> ACUERDO NÚMERO 037 DE 2002 (septiembre 20) Por el cual se establecen las especificaciones </w:t>
+              <w:t xml:space="preserve"> ACUERDO NÚMERO 037 DE 2002 (septiembre 20) Por el cual se establecen las especificaciones técnicas y los requisitos para la contratación de los servicios de depósito, custodia, organización, </w:t>
             </w:r>
             <w:r>
               <w:lastRenderedPageBreak/>
-              <w:t>técnicas y los requisitos para la contratación de los servicios de depósito, custodia, organización, reprografía y conservación de documentos de archivo</w:t>
+              <w:t>reprografía y conservación de documentos de archivo</w:t>
             </w:r>
           </w:p>
         </w:tc>
@@ -5767,6 +6084,13 @@
               <w:lastRenderedPageBreak/>
               <w:t xml:space="preserve">Acuerdo 049 </w:t>
             </w:r>
+            <w:r>
+              <w:rPr>
+                <w:b/>
+                <w:bCs/>
+              </w:rPr>
+              <w:t xml:space="preserve"> 2000</w:t>
+            </w:r>
           </w:p>
         </w:tc>
         <w:tc>
@@ -5778,8 +6102,18 @@
               <w:ind w:firstLine="0"/>
             </w:pPr>
             <w:r>
-              <w:t>Conservación de Documentos” del Reglamento General de Archivos sobre “condiciones de edificios y locales destinados a archivos”.  </w:t>
+              <w:t>Por el cual se desarrolla el artículo del Capítulo 7 “Conservación de Documentos” del Reglamento General de Archivos sobre “condiciones de edificios y locales destinados a archivos”.</w:t>
             </w:r>
+          </w:p>
+          <w:p>
+            <w:pPr>
+              <w:ind w:firstLine="0"/>
+            </w:pPr>
+          </w:p>
+          <w:p>
+            <w:pPr>
+              <w:ind w:firstLine="0"/>
+            </w:pPr>
           </w:p>
         </w:tc>
         <w:tc>
@@ -5794,8 +6128,38 @@
               <w:ind w:firstLine="0"/>
             </w:pPr>
             <w:r>
-              <w:t xml:space="preserve">Conservación de Documentos” del Reglamento General de Archivos sobre “condiciones de edificios y locales destinados a archivos”.   </w:t>
+              <w:t xml:space="preserve">Que el artículo segundo de la Ley 80 de 1989, señala las funciones del Archivo General de la Nación y en si literal b) preceptúa: “Fijar </w:t>
             </w:r>
+            <w:proofErr w:type="spellStart"/>
+            <w:r>
+              <w:t>políticar</w:t>
+            </w:r>
+            <w:proofErr w:type="spellEnd"/>
+            <w:r>
+              <w:t xml:space="preserve"> y expedir los reglamentos necesarios para organizar la conservación y el uso adecuado del patrimonio documental de la Nación, de conformidad con los planes y programas que sobre </w:t>
+            </w:r>
+            <w:r>
+              <w:t>el material</w:t>
+            </w:r>
+            <w:r>
+              <w:t xml:space="preserve"> adopta la Junta Directiva”.</w:t>
+            </w:r>
+          </w:p>
+          <w:p>
+            <w:pPr>
+              <w:tabs>
+                <w:tab w:val="left" w:pos="1125"/>
+              </w:tabs>
+              <w:ind w:firstLine="0"/>
+            </w:pPr>
+          </w:p>
+          <w:p>
+            <w:pPr>
+              <w:tabs>
+                <w:tab w:val="left" w:pos="1125"/>
+              </w:tabs>
+              <w:ind w:firstLine="0"/>
+            </w:pPr>
           </w:p>
         </w:tc>
       </w:tr>
@@ -5812,6 +6176,13 @@
                 <w:bCs/>
               </w:rPr>
             </w:pPr>
+            <w:r>
+              <w:rPr>
+                <w:b/>
+                <w:bCs/>
+              </w:rPr>
+              <w:t>Acuerdo 001 de 2024</w:t>
+            </w:r>
           </w:p>
         </w:tc>
         <w:tc>
@@ -5822,6 +6193,9 @@
             <w:pPr>
               <w:ind w:firstLine="0"/>
             </w:pPr>
+            <w:r>
+              <w:t xml:space="preserve">Por el cual se recopilan las diferentes normativas archivísticas </w:t>
+            </w:r>
           </w:p>
         </w:tc>
         <w:tc>
@@ -5835,6 +6209,25 @@
               </w:tabs>
               <w:ind w:firstLine="0"/>
             </w:pPr>
+            <w:r>
+              <w:t>Por el cual se establece el Acuerdo Único de la Función Archivística, se definen los criterios técnicos y jurídicos para su implementación en el Estado Colombiano y se fijan otras disposiciones.</w:t>
+            </w:r>
+          </w:p>
+          <w:p>
+            <w:pPr>
+              <w:tabs>
+                <w:tab w:val="left" w:pos="1125"/>
+              </w:tabs>
+              <w:ind w:firstLine="0"/>
+            </w:pPr>
+          </w:p>
+          <w:p>
+            <w:pPr>
+              <w:tabs>
+                <w:tab w:val="left" w:pos="1125"/>
+              </w:tabs>
+              <w:ind w:firstLine="0"/>
+            </w:pPr>
           </w:p>
         </w:tc>
       </w:tr>
@@ -5936,13 +6329,6 @@
     </w:p>
     <w:p>
       <w:pPr>
-        <w:rPr>
-          <w:lang w:val="es-ES"/>
-        </w:rPr>
-      </w:pPr>
-    </w:p>
-    <w:p>
-      <w:pPr>
         <w:pStyle w:val="Ttulo1"/>
         <w:rPr>
           <w:lang w:val="es-ES"/>
@@ -5952,29 +6338,8 @@
         <w:rPr>
           <w:lang w:val="es-ES"/>
         </w:rPr>
-        <w:t>Planeación para la formulación</w:t>
-      </w:r>
-    </w:p>
-    <w:p>
-      <w:pPr>
-        <w:pStyle w:val="Ttulo1"/>
-        <w:rPr>
-          <w:lang w:val="es-ES"/>
-        </w:rPr>
-      </w:pPr>
-      <w:r>
-        <w:rPr>
-          <w:lang w:val="es-ES"/>
-        </w:rPr>
-        <w:t xml:space="preserve"> del programa de gestión documental PGD</w:t>
-      </w:r>
-    </w:p>
-    <w:p>
-      <w:pPr>
-        <w:rPr>
-          <w:lang w:val="es-ES"/>
-        </w:rPr>
-      </w:pPr>
+        <w:t>Planeación para la formulación del programa de gestión documental PGD</w:t>
+      </w:r>
     </w:p>
     <w:p>
       <w:pPr>
@@ -6042,6 +6407,13 @@
     </w:p>
     <w:p>
       <w:pPr>
+        <w:rPr>
+          <w:lang w:val="es-ES"/>
+        </w:rPr>
+      </w:pPr>
+    </w:p>
+    <w:p>
+      <w:pPr>
         <w:pStyle w:val="Ttulo2"/>
         <w:rPr>
           <w:lang w:val="es-ES"/>
@@ -6051,6 +6423,7 @@
         <w:rPr>
           <w:lang w:val="es-ES"/>
         </w:rPr>
+        <w:lastRenderedPageBreak/>
         <w:t>Producción</w:t>
       </w:r>
     </w:p>
@@ -6263,7 +6636,6 @@
         <w:rPr>
           <w:lang w:val="es-ES"/>
         </w:rPr>
-        <w:lastRenderedPageBreak/>
         <w:t xml:space="preserve">Las acciones(elaboración y revisión y firma) roles y responsabilidades en la creación </w:t>
       </w:r>
     </w:p>
@@ -6373,15 +6745,6 @@
     </w:p>
     <w:p>
       <w:pPr>
-        <w:pStyle w:val="Prrafodelista"/>
-        <w:ind w:left="1080" w:firstLine="0"/>
-        <w:rPr>
-          <w:lang w:val="es-ES"/>
-        </w:rPr>
-      </w:pPr>
-    </w:p>
-    <w:p>
-      <w:pPr>
         <w:pStyle w:val="Ttulo3"/>
         <w:rPr>
           <w:lang w:val="es-ES"/>
@@ -6391,6 +6754,7 @@
         <w:rPr>
           <w:lang w:val="es-ES"/>
         </w:rPr>
+        <w:lastRenderedPageBreak/>
         <w:t>Recepción</w:t>
       </w:r>
     </w:p>
@@ -6502,7 +6866,6 @@
         <w:rPr>
           <w:lang w:val="es-ES"/>
         </w:rPr>
-        <w:lastRenderedPageBreak/>
         <w:t>Mantenimiento</w:t>
       </w:r>
     </w:p>
@@ -6587,11 +6950,46 @@
           <w:lang w:val="es-ES"/>
         </w:rPr>
       </w:pPr>
+      <w:r>
+        <w:rPr>
+          <w:lang w:val="es-ES"/>
+        </w:rPr>
+        <w:t>A continuación, se mostrarán los pasos de implementación de un programa de gestión documental electronico:</w:t>
+      </w:r>
+    </w:p>
+    <w:p>
+      <w:pPr>
+        <w:ind w:firstLine="0"/>
+        <w:rPr>
+          <w:lang w:val="es-ES"/>
+        </w:rPr>
+      </w:pPr>
+    </w:p>
+    <w:p>
+      <w:pPr>
+        <w:pStyle w:val="Ttulo1"/>
+        <w:rPr>
+          <w:lang w:val="es-ES"/>
+        </w:rPr>
+      </w:pPr>
+      <w:r>
+        <w:rPr>
+          <w:lang w:val="es-ES"/>
+        </w:rPr>
+        <w:lastRenderedPageBreak/>
+        <w:t>Procesos de la gestión Documental</w:t>
+      </w:r>
+      <w:r>
+        <w:rPr>
+          <w:lang w:val="es-ES"/>
+        </w:rPr>
+        <w:t xml:space="preserve"> comparación con PGD</w:t>
+      </w:r>
     </w:p>
     <w:p>
       <w:pPr>
         <w:pStyle w:val="Prrafodelista"/>
-        <w:ind w:left="1080" w:firstLine="0"/>
+        <w:ind w:left="1440" w:firstLine="0"/>
         <w:rPr>
           <w:lang w:val="es-ES"/>
         </w:rPr>
@@ -6603,14 +7001,14 @@
         <w:drawing>
           <wp:anchor distT="0" distB="0" distL="114300" distR="114300" simplePos="0" relativeHeight="251660288" behindDoc="1" locked="0" layoutInCell="1" allowOverlap="1" wp14:anchorId="1E54CFC1">
             <wp:simplePos x="0" y="0"/>
-            <wp:positionH relativeFrom="column">
-              <wp:posOffset>28575</wp:posOffset>
+            <wp:positionH relativeFrom="margin">
+              <wp:posOffset>447674</wp:posOffset>
             </wp:positionH>
             <wp:positionV relativeFrom="paragraph">
-              <wp:posOffset>585470</wp:posOffset>
+              <wp:posOffset>84455</wp:posOffset>
             </wp:positionV>
-            <wp:extent cx="5943600" cy="3258185"/>
-            <wp:effectExtent l="0" t="0" r="0" b="0"/>
+            <wp:extent cx="5153025" cy="2631440"/>
+            <wp:effectExtent l="0" t="0" r="9525" b="0"/>
             <wp:wrapNone/>
             <wp:docPr id="1416269837" name="Imagen 1"/>
             <wp:cNvGraphicFramePr>
@@ -6638,7 +7036,7 @@
                   <pic:spPr>
                     <a:xfrm>
                       <a:off x="0" y="0"/>
-                      <a:ext cx="5943600" cy="3258185"/>
+                      <a:ext cx="5153360" cy="2631611"/>
                     </a:xfrm>
                     <a:prstGeom prst="rect">
                       <a:avLst/>
@@ -6647,24 +7045,15 @@
                 </pic:pic>
               </a:graphicData>
             </a:graphic>
+            <wp14:sizeRelH relativeFrom="margin">
+              <wp14:pctWidth>0</wp14:pctWidth>
+            </wp14:sizeRelH>
+            <wp14:sizeRelV relativeFrom="margin">
+              <wp14:pctHeight>0</wp14:pctHeight>
+            </wp14:sizeRelV>
           </wp:anchor>
         </w:drawing>
       </w:r>
-      <w:r>
-        <w:rPr>
-          <w:lang w:val="es-ES"/>
-        </w:rPr>
-        <w:t>A continuación, se mostrarán los pasos de implementación de un programa de gestión documental electronico:</w:t>
-      </w:r>
-    </w:p>
-    <w:p>
-      <w:pPr>
-        <w:pStyle w:val="Prrafodelista"/>
-        <w:ind w:left="1080" w:firstLine="0"/>
-        <w:rPr>
-          <w:lang w:val="es-ES"/>
-        </w:rPr>
-      </w:pPr>
     </w:p>
     <w:p>
       <w:pPr>
@@ -6674,12 +7063,6 @@
           <w:lang w:val="es-ES"/>
         </w:rPr>
       </w:pPr>
-      <w:r>
-        <w:rPr>
-          <w:lang w:val="es-ES"/>
-        </w:rPr>
-        <w:t xml:space="preserve">Falta citar </w:t>
-      </w:r>
     </w:p>
     <w:p>
       <w:pPr>
@@ -6692,6 +7075,30 @@
     </w:p>
     <w:p>
       <w:pPr>
+        <w:pStyle w:val="Ttulo3"/>
+        <w:rPr>
+          <w:lang w:val="es-ES"/>
+        </w:rPr>
+      </w:pPr>
+    </w:p>
+    <w:p>
+      <w:pPr>
+        <w:pStyle w:val="Ttulo3"/>
+        <w:rPr>
+          <w:lang w:val="es-ES"/>
+        </w:rPr>
+      </w:pPr>
+    </w:p>
+    <w:p>
+      <w:pPr>
+        <w:pStyle w:val="Ttulo3"/>
+        <w:rPr>
+          <w:lang w:val="es-ES"/>
+        </w:rPr>
+      </w:pPr>
+    </w:p>
+    <w:p>
+      <w:pPr>
         <w:pStyle w:val="Prrafodelista"/>
         <w:ind w:left="1440" w:firstLine="0"/>
         <w:rPr>
@@ -6701,86 +7108,50 @@
     </w:p>
     <w:p>
       <w:pPr>
+        <w:ind w:firstLine="0"/>
+        <w:rPr>
+          <w:lang w:val="es-ES"/>
+        </w:rPr>
+      </w:pPr>
+    </w:p>
+    <w:p>
+      <w:pPr>
+        <w:pStyle w:val="Ttulo3"/>
+        <w:jc w:val="center"/>
+        <w:rPr>
+          <w:lang w:val="es-ES"/>
+        </w:rPr>
+      </w:pPr>
+      <w:r>
+        <w:rPr>
+          <w:lang w:val="es-ES"/>
+        </w:rPr>
+        <w:t>Etapas de la gestión documental Electronica</w:t>
+      </w:r>
+    </w:p>
+    <w:p>
+      <w:pPr>
         <w:pStyle w:val="Prrafodelista"/>
         <w:ind w:left="1440" w:firstLine="0"/>
         <w:rPr>
           <w:lang w:val="es-ES"/>
         </w:rPr>
       </w:pPr>
-    </w:p>
-    <w:p>
-      <w:pPr>
-        <w:pStyle w:val="Ttulo3"/>
-        <w:rPr>
-          <w:lang w:val="es-ES"/>
-        </w:rPr>
-      </w:pPr>
-    </w:p>
-    <w:p>
-      <w:pPr>
-        <w:pStyle w:val="Ttulo3"/>
-        <w:rPr>
-          <w:lang w:val="es-ES"/>
-        </w:rPr>
-      </w:pPr>
-    </w:p>
-    <w:p>
-      <w:pPr>
-        <w:pStyle w:val="Ttulo3"/>
-        <w:rPr>
-          <w:lang w:val="es-ES"/>
-        </w:rPr>
-      </w:pPr>
-    </w:p>
-    <w:p>
-      <w:pPr>
-        <w:pStyle w:val="Prrafodelista"/>
-        <w:ind w:left="1440" w:firstLine="0"/>
-        <w:rPr>
-          <w:lang w:val="es-ES"/>
-        </w:rPr>
-      </w:pPr>
-    </w:p>
-    <w:p>
-      <w:pPr>
-        <w:pStyle w:val="Ttulo1"/>
-        <w:ind w:firstLine="0"/>
-        <w:jc w:val="left"/>
-        <w:rPr>
-          <w:lang w:val="es-ES"/>
-        </w:rPr>
-      </w:pPr>
-    </w:p>
-    <w:p>
-      <w:pPr>
-        <w:rPr>
-          <w:lang w:val="es-ES"/>
-        </w:rPr>
-      </w:pPr>
-    </w:p>
-    <w:p>
-      <w:pPr>
-        <w:pStyle w:val="Ttulo3"/>
-        <w:rPr>
-          <w:lang w:val="es-ES"/>
-        </w:rPr>
-      </w:pPr>
       <w:r>
         <w:rPr>
           <w:noProof/>
         </w:rPr>
-        <w:lastRenderedPageBreak/>
         <w:drawing>
           <wp:anchor distT="0" distB="0" distL="114300" distR="114300" simplePos="0" relativeHeight="251662336" behindDoc="1" locked="0" layoutInCell="1" allowOverlap="1" wp14:anchorId="1E64F39B" wp14:editId="21E256BB">
             <wp:simplePos x="0" y="0"/>
             <wp:positionH relativeFrom="column">
-              <wp:posOffset>-219075</wp:posOffset>
+              <wp:posOffset>523875</wp:posOffset>
             </wp:positionH>
             <wp:positionV relativeFrom="paragraph">
-              <wp:posOffset>409575</wp:posOffset>
+              <wp:posOffset>37465</wp:posOffset>
             </wp:positionV>
-            <wp:extent cx="5638800" cy="2543484"/>
-            <wp:effectExtent l="0" t="0" r="0" b="9525"/>
+            <wp:extent cx="5063490" cy="2619101"/>
+            <wp:effectExtent l="0" t="0" r="3810" b="0"/>
             <wp:wrapNone/>
             <wp:docPr id="1661095366" name="Imagen 1" descr="Diagrama&#10;&#10;Descripción generada automáticamente con confianza media"/>
             <wp:cNvGraphicFramePr>
@@ -6808,7 +7179,7 @@
                   <pic:spPr>
                     <a:xfrm>
                       <a:off x="0" y="0"/>
-                      <a:ext cx="5646915" cy="2547144"/>
+                      <a:ext cx="5075368" cy="2625245"/>
                     </a:xfrm>
                     <a:prstGeom prst="rect">
                       <a:avLst/>
@@ -6826,41 +7197,11 @@
           </wp:anchor>
         </w:drawing>
       </w:r>
-      <w:r>
-        <w:rPr>
-          <w:lang w:val="es-ES"/>
-        </w:rPr>
-        <w:t xml:space="preserve">Etapas de la gestión documental Electronica </w:t>
-      </w:r>
     </w:p>
     <w:p>
       <w:pPr>
         <w:pStyle w:val="Prrafodelista"/>
         <w:ind w:left="1440" w:firstLine="0"/>
-        <w:rPr>
-          <w:lang w:val="es-ES"/>
-        </w:rPr>
-      </w:pPr>
-    </w:p>
-    <w:p>
-      <w:pPr>
-        <w:pStyle w:val="Prrafodelista"/>
-        <w:ind w:left="1440" w:firstLine="0"/>
-        <w:rPr>
-          <w:lang w:val="es-ES"/>
-        </w:rPr>
-      </w:pPr>
-    </w:p>
-    <w:p>
-      <w:pPr>
-        <w:rPr>
-          <w:lang w:val="es-ES"/>
-        </w:rPr>
-      </w:pPr>
-    </w:p>
-    <w:p>
-      <w:pPr>
-        <w:pStyle w:val="Ttulo1"/>
         <w:rPr>
           <w:lang w:val="es-ES"/>
         </w:rPr>
@@ -6878,6 +7219,482 @@
     </w:p>
     <w:p>
       <w:pPr>
+        <w:rPr>
+          <w:lang w:val="es-ES"/>
+        </w:rPr>
+      </w:pPr>
+    </w:p>
+    <w:p>
+      <w:pPr>
+        <w:rPr>
+          <w:lang w:val="es-ES"/>
+        </w:rPr>
+      </w:pPr>
+    </w:p>
+    <w:p>
+      <w:pPr>
+        <w:rPr>
+          <w:lang w:val="es-ES"/>
+        </w:rPr>
+      </w:pPr>
+    </w:p>
+    <w:p>
+      <w:pPr>
+        <w:rPr>
+          <w:lang w:val="es-ES"/>
+        </w:rPr>
+      </w:pPr>
+    </w:p>
+    <w:p>
+      <w:pPr>
+        <w:pStyle w:val="Ttulo3"/>
+        <w:jc w:val="center"/>
+        <w:rPr>
+          <w:lang w:val="es-ES"/>
+        </w:rPr>
+      </w:pPr>
+      <w:r>
+        <w:rPr>
+          <w:lang w:val="es-ES"/>
+        </w:rPr>
+        <w:lastRenderedPageBreak/>
+        <w:t>Ciclo de Vida de la Información</w:t>
+      </w:r>
+    </w:p>
+    <w:p>
+      <w:pPr>
+        <w:pStyle w:val="Ttulo3"/>
+        <w:ind w:firstLine="0"/>
+        <w:rPr>
+          <w:noProof/>
+        </w:rPr>
+      </w:pPr>
+    </w:p>
+    <w:p>
+      <w:pPr>
+        <w:pStyle w:val="Ttulo3"/>
+        <w:rPr>
+          <w:lang w:val="es-ES"/>
+        </w:rPr>
+      </w:pPr>
+      <w:r>
+        <w:rPr>
+          <w:noProof/>
+        </w:rPr>
+        <w:drawing>
+          <wp:inline distT="0" distB="0" distL="0" distR="0" wp14:anchorId="710417EE" wp14:editId="52CDE973">
+            <wp:extent cx="5753100" cy="2752725"/>
+            <wp:effectExtent l="0" t="0" r="0" b="9525"/>
+            <wp:docPr id="1626938560" name="Imagen 1"/>
+            <wp:cNvGraphicFramePr>
+              <a:graphicFrameLocks xmlns:a="http://schemas.openxmlformats.org/drawingml/2006/main" noChangeAspect="1"/>
+            </wp:cNvGraphicFramePr>
+            <a:graphic xmlns:a="http://schemas.openxmlformats.org/drawingml/2006/main">
+              <a:graphicData uri="http://schemas.openxmlformats.org/drawingml/2006/picture">
+                <pic:pic xmlns:pic="http://schemas.openxmlformats.org/drawingml/2006/picture">
+                  <pic:nvPicPr>
+                    <pic:cNvPr id="1626938560" name=""/>
+                    <pic:cNvPicPr/>
+                  </pic:nvPicPr>
+                  <pic:blipFill rotWithShape="1">
+                    <a:blip r:embed="rId7"/>
+                    <a:srcRect l="1602" t="3552" r="1602" b="3121"/>
+                    <a:stretch/>
+                  </pic:blipFill>
+                  <pic:spPr bwMode="auto">
+                    <a:xfrm>
+                      <a:off x="0" y="0"/>
+                      <a:ext cx="5753100" cy="2752725"/>
+                    </a:xfrm>
+                    <a:prstGeom prst="rect">
+                      <a:avLst/>
+                    </a:prstGeom>
+                    <a:ln>
+                      <a:noFill/>
+                    </a:ln>
+                    <a:extLst>
+                      <a:ext uri="{53640926-AAD7-44D8-BBD7-CCE9431645EC}">
+                        <a14:shadowObscured xmlns:a14="http://schemas.microsoft.com/office/drawing/2010/main"/>
+                      </a:ext>
+                    </a:extLst>
+                  </pic:spPr>
+                </pic:pic>
+              </a:graphicData>
+            </a:graphic>
+          </wp:inline>
+        </w:drawing>
+      </w:r>
+      <w:r>
+        <w:rPr>
+          <w:lang w:val="es-ES"/>
+        </w:rPr>
+        <w:t xml:space="preserve"> </w:t>
+      </w:r>
+    </w:p>
+    <w:p>
+      <w:pPr>
+        <w:rPr>
+          <w:lang w:val="es-ES"/>
+        </w:rPr>
+      </w:pPr>
+      <w:r>
+        <w:rPr>
+          <w:lang w:val="es-ES"/>
+        </w:rPr>
+        <w:t xml:space="preserve">Los archivos de gestión son donde se inician cada uno de los tramites que en ultimas es el resultado del cumplimiento de las funciones de proceso y conocimiento donde se gestionan los tramites controlado por las series y subseries con la tabla de retención documental  la cual genera la información para las transferencias primarias </w:t>
+      </w:r>
+    </w:p>
+    <w:p>
+      <w:pPr>
+        <w:rPr>
+          <w:lang w:val="es-ES"/>
+        </w:rPr>
+      </w:pPr>
+      <w:r>
+        <w:rPr>
+          <w:lang w:val="es-ES"/>
+        </w:rPr>
+        <w:t>El archivo central es el resultado del trabajo del archivo de gestión dado que son las acciones producto de su gestión si existen fondos acumulados o decisiones debe ser solucionada</w:t>
+      </w:r>
+    </w:p>
+    <w:p>
+      <w:pPr>
+        <w:rPr>
+          <w:lang w:val="es-ES"/>
+        </w:rPr>
+      </w:pPr>
+      <w:r>
+        <w:rPr>
+          <w:lang w:val="es-ES"/>
+        </w:rPr>
+        <w:t xml:space="preserve">El archivo centraliza toda la producción documental para garantizar los derechos asociados que contienen los documentos y también permite la defensa de la entidad. </w:t>
+      </w:r>
+      <w:r>
+        <w:rPr>
+          <w:lang w:val="es-ES"/>
+        </w:rPr>
+        <w:t>Ahora dentro del archivo central puede existir la transferencia secundaria por medio de los instrumentos archivísticos como por ejemplo la tabla de valoración documental</w:t>
+      </w:r>
+    </w:p>
+    <w:p>
+      <w:pPr>
+        <w:ind w:firstLine="0"/>
+        <w:rPr>
+          <w:lang w:val="es-ES"/>
+        </w:rPr>
+      </w:pPr>
+    </w:p>
+    <w:p>
+      <w:pPr>
+        <w:rPr>
+          <w:lang w:val="es-ES"/>
+        </w:rPr>
+      </w:pPr>
+    </w:p>
+    <w:p>
+      <w:pPr>
+        <w:rPr>
+          <w:lang w:val="es-ES"/>
+        </w:rPr>
+      </w:pPr>
+      <w:r>
+        <w:rPr>
+          <w:b/>
+          <w:bCs/>
+          <w:lang w:val="es-ES"/>
+        </w:rPr>
+        <w:t xml:space="preserve">Archivo de gestión: </w:t>
+      </w:r>
+      <w:r>
+        <w:rPr>
+          <w:lang w:val="es-ES"/>
+        </w:rPr>
+        <w:t>En cuanto al archivo de gestión es el archivo de la oficina productora que reúne su documentación en tramite sometida a continua utilización y consulta administrativa cuyas funciones son:</w:t>
+      </w:r>
+    </w:p>
+    <w:p>
+      <w:pPr>
+        <w:pStyle w:val="Prrafodelista"/>
+        <w:numPr>
+          <w:ilvl w:val="0"/>
+          <w:numId w:val="31"/>
+        </w:numPr>
+        <w:rPr>
+          <w:lang w:val="es-ES"/>
+        </w:rPr>
+      </w:pPr>
+      <w:r>
+        <w:rPr>
+          <w:b/>
+          <w:bCs/>
+          <w:lang w:val="es-ES"/>
+        </w:rPr>
+        <w:t xml:space="preserve">Generación o recepción de documentos </w:t>
+      </w:r>
+    </w:p>
+    <w:p>
+      <w:pPr>
+        <w:pStyle w:val="Prrafodelista"/>
+        <w:numPr>
+          <w:ilvl w:val="0"/>
+          <w:numId w:val="31"/>
+        </w:numPr>
+        <w:rPr>
+          <w:lang w:val="es-ES"/>
+        </w:rPr>
+      </w:pPr>
+      <w:r>
+        <w:rPr>
+          <w:b/>
+          <w:bCs/>
+          <w:lang w:val="es-ES"/>
+        </w:rPr>
+        <w:t>Radicación o registro</w:t>
+      </w:r>
+    </w:p>
+    <w:p>
+      <w:pPr>
+        <w:pStyle w:val="Prrafodelista"/>
+        <w:numPr>
+          <w:ilvl w:val="0"/>
+          <w:numId w:val="31"/>
+        </w:numPr>
+        <w:rPr>
+          <w:lang w:val="es-ES"/>
+        </w:rPr>
+      </w:pPr>
+      <w:r>
+        <w:rPr>
+          <w:b/>
+          <w:bCs/>
+          <w:lang w:val="es-ES"/>
+        </w:rPr>
+        <w:t>Tramite</w:t>
+      </w:r>
+    </w:p>
+    <w:p>
+      <w:pPr>
+        <w:pStyle w:val="Prrafodelista"/>
+        <w:numPr>
+          <w:ilvl w:val="0"/>
+          <w:numId w:val="31"/>
+        </w:numPr>
+        <w:rPr>
+          <w:lang w:val="es-ES"/>
+        </w:rPr>
+      </w:pPr>
+      <w:r>
+        <w:rPr>
+          <w:b/>
+          <w:bCs/>
+          <w:lang w:val="es-ES"/>
+        </w:rPr>
+        <w:t>Clasificación/Ordenación documental según TRD</w:t>
+      </w:r>
+    </w:p>
+    <w:p>
+      <w:pPr>
+        <w:pStyle w:val="Prrafodelista"/>
+        <w:numPr>
+          <w:ilvl w:val="0"/>
+          <w:numId w:val="31"/>
+        </w:numPr>
+        <w:rPr>
+          <w:lang w:val="es-ES"/>
+        </w:rPr>
+      </w:pPr>
+      <w:r>
+        <w:rPr>
+          <w:b/>
+          <w:bCs/>
+          <w:lang w:val="es-ES"/>
+        </w:rPr>
+        <w:t xml:space="preserve">Almacenamiento archivo de gestión </w:t>
+      </w:r>
+    </w:p>
+    <w:p>
+      <w:pPr>
+        <w:rPr>
+          <w:lang w:val="es-ES"/>
+        </w:rPr>
+      </w:pPr>
+      <w:r>
+        <w:rPr>
+          <w:lang w:val="es-ES"/>
+        </w:rPr>
+        <w:t xml:space="preserve">Dado su tramite realizado se considera una transferencia primaria dependiendo el cierre del expediente </w:t>
+      </w:r>
+    </w:p>
+    <w:p>
+      <w:pPr>
+        <w:rPr>
+          <w:lang w:val="es-ES"/>
+        </w:rPr>
+      </w:pPr>
+    </w:p>
+    <w:p>
+      <w:pPr>
+        <w:rPr>
+          <w:lang w:val="es-ES"/>
+        </w:rPr>
+      </w:pPr>
+    </w:p>
+    <w:p>
+      <w:pPr>
+        <w:rPr>
+          <w:lang w:val="es-ES"/>
+        </w:rPr>
+      </w:pPr>
+    </w:p>
+    <w:p>
+      <w:pPr>
+        <w:rPr>
+          <w:lang w:val="es-ES"/>
+        </w:rPr>
+      </w:pPr>
+    </w:p>
+    <w:p>
+      <w:pPr>
+        <w:rPr>
+          <w:lang w:val="es-ES"/>
+        </w:rPr>
+      </w:pPr>
+    </w:p>
+    <w:p>
+      <w:pPr>
+        <w:rPr>
+          <w:lang w:val="es-ES"/>
+        </w:rPr>
+      </w:pPr>
+    </w:p>
+    <w:p>
+      <w:pPr>
+        <w:rPr>
+          <w:lang w:val="es-ES"/>
+        </w:rPr>
+      </w:pPr>
+    </w:p>
+    <w:p>
+      <w:pPr>
+        <w:rPr>
+          <w:lang w:val="es-ES"/>
+        </w:rPr>
+      </w:pPr>
+    </w:p>
+    <w:p>
+      <w:pPr>
+        <w:ind w:firstLine="0"/>
+        <w:rPr>
+          <w:lang w:val="es-ES"/>
+        </w:rPr>
+      </w:pPr>
+    </w:p>
+    <w:p>
+      <w:pPr>
+        <w:pStyle w:val="Ttulo3"/>
+        <w:jc w:val="center"/>
+        <w:rPr>
+          <w:lang w:val="es-ES"/>
+        </w:rPr>
+      </w:pPr>
+      <w:r>
+        <w:rPr>
+          <w:noProof/>
+        </w:rPr>
+        <w:lastRenderedPageBreak/>
+        <w:drawing>
+          <wp:anchor distT="0" distB="0" distL="114300" distR="114300" simplePos="0" relativeHeight="251663360" behindDoc="1" locked="0" layoutInCell="1" allowOverlap="1" wp14:anchorId="55C0B770">
+            <wp:simplePos x="0" y="0"/>
+            <wp:positionH relativeFrom="column">
+              <wp:posOffset>1152525</wp:posOffset>
+            </wp:positionH>
+            <wp:positionV relativeFrom="paragraph">
+              <wp:posOffset>333375</wp:posOffset>
+            </wp:positionV>
+            <wp:extent cx="3611315" cy="2105025"/>
+            <wp:effectExtent l="0" t="0" r="8255" b="0"/>
+            <wp:wrapNone/>
+            <wp:docPr id="1530061870" name="Imagen 1"/>
+            <wp:cNvGraphicFramePr>
+              <a:graphicFrameLocks xmlns:a="http://schemas.openxmlformats.org/drawingml/2006/main" noChangeAspect="1"/>
+            </wp:cNvGraphicFramePr>
+            <a:graphic xmlns:a="http://schemas.openxmlformats.org/drawingml/2006/main">
+              <a:graphicData uri="http://schemas.openxmlformats.org/drawingml/2006/picture">
+                <pic:pic xmlns:pic="http://schemas.openxmlformats.org/drawingml/2006/picture">
+                  <pic:nvPicPr>
+                    <pic:cNvPr id="1530061870" name=""/>
+                    <pic:cNvPicPr/>
+                  </pic:nvPicPr>
+                  <pic:blipFill>
+                    <a:blip r:embed="rId8">
+                      <a:extLst>
+                        <a:ext uri="{28A0092B-C50C-407E-A947-70E740481C1C}">
+                          <a14:useLocalDpi xmlns:a14="http://schemas.microsoft.com/office/drawing/2010/main" val="0"/>
+                        </a:ext>
+                      </a:extLst>
+                    </a:blip>
+                    <a:stretch>
+                      <a:fillRect/>
+                    </a:stretch>
+                  </pic:blipFill>
+                  <pic:spPr>
+                    <a:xfrm>
+                      <a:off x="0" y="0"/>
+                      <a:ext cx="3611315" cy="2105025"/>
+                    </a:xfrm>
+                    <a:prstGeom prst="rect">
+                      <a:avLst/>
+                    </a:prstGeom>
+                  </pic:spPr>
+                </pic:pic>
+              </a:graphicData>
+            </a:graphic>
+            <wp14:sizeRelH relativeFrom="margin">
+              <wp14:pctWidth>0</wp14:pctWidth>
+            </wp14:sizeRelH>
+            <wp14:sizeRelV relativeFrom="margin">
+              <wp14:pctHeight>0</wp14:pctHeight>
+            </wp14:sizeRelV>
+          </wp:anchor>
+        </w:drawing>
+      </w:r>
+      <w:r>
+        <w:rPr>
+          <w:lang w:val="es-ES"/>
+        </w:rPr>
+        <w:t xml:space="preserve">Proceso de Organización </w:t>
+      </w:r>
+    </w:p>
+    <w:p>
+      <w:pPr>
+        <w:rPr>
+          <w:lang w:val="es-ES"/>
+        </w:rPr>
+      </w:pPr>
+    </w:p>
+    <w:p>
+      <w:pPr>
+        <w:rPr>
+          <w:lang w:val="es-ES"/>
+        </w:rPr>
+      </w:pPr>
+    </w:p>
+    <w:p>
+      <w:pPr>
+        <w:rPr>
+          <w:lang w:val="es-ES"/>
+        </w:rPr>
+      </w:pPr>
+    </w:p>
+    <w:p>
+      <w:pPr>
+        <w:rPr>
+          <w:lang w:val="es-ES"/>
+        </w:rPr>
+      </w:pPr>
+    </w:p>
+    <w:p>
+      <w:pPr>
         <w:pStyle w:val="Ttulo1"/>
         <w:rPr>
           <w:lang w:val="es-ES"/>
@@ -6895,6 +7712,162 @@
         <w:rPr>
           <w:lang w:val="es-ES"/>
         </w:rPr>
+        <w:t>Proceso de</w:t>
+      </w:r>
+      <w:r>
+        <w:rPr>
+          <w:lang w:val="es-ES"/>
+        </w:rPr>
+        <w:t xml:space="preserve"> Clasificación Documental</w:t>
+      </w:r>
+    </w:p>
+    <w:p>
+      <w:pPr>
+        <w:rPr>
+          <w:lang w:val="es-ES"/>
+        </w:rPr>
+      </w:pPr>
+      <w:r>
+        <w:rPr>
+          <w:noProof/>
+        </w:rPr>
+        <w:drawing>
+          <wp:anchor distT="0" distB="0" distL="114300" distR="114300" simplePos="0" relativeHeight="251664384" behindDoc="1" locked="0" layoutInCell="1" allowOverlap="1" wp14:anchorId="578F5E68">
+            <wp:simplePos x="0" y="0"/>
+            <wp:positionH relativeFrom="column">
+              <wp:posOffset>200025</wp:posOffset>
+            </wp:positionH>
+            <wp:positionV relativeFrom="paragraph">
+              <wp:posOffset>31751</wp:posOffset>
+            </wp:positionV>
+            <wp:extent cx="4391025" cy="2415064"/>
+            <wp:effectExtent l="0" t="0" r="0" b="4445"/>
+            <wp:wrapNone/>
+            <wp:docPr id="1920786757" name="Imagen 1"/>
+            <wp:cNvGraphicFramePr>
+              <a:graphicFrameLocks xmlns:a="http://schemas.openxmlformats.org/drawingml/2006/main" noChangeAspect="1"/>
+            </wp:cNvGraphicFramePr>
+            <a:graphic xmlns:a="http://schemas.openxmlformats.org/drawingml/2006/main">
+              <a:graphicData uri="http://schemas.openxmlformats.org/drawingml/2006/picture">
+                <pic:pic xmlns:pic="http://schemas.openxmlformats.org/drawingml/2006/picture">
+                  <pic:nvPicPr>
+                    <pic:cNvPr id="1920786757" name=""/>
+                    <pic:cNvPicPr/>
+                  </pic:nvPicPr>
+                  <pic:blipFill>
+                    <a:blip r:embed="rId9">
+                      <a:extLst>
+                        <a:ext uri="{28A0092B-C50C-407E-A947-70E740481C1C}">
+                          <a14:useLocalDpi xmlns:a14="http://schemas.microsoft.com/office/drawing/2010/main" val="0"/>
+                        </a:ext>
+                      </a:extLst>
+                    </a:blip>
+                    <a:stretch>
+                      <a:fillRect/>
+                    </a:stretch>
+                  </pic:blipFill>
+                  <pic:spPr>
+                    <a:xfrm>
+                      <a:off x="0" y="0"/>
+                      <a:ext cx="4397267" cy="2418497"/>
+                    </a:xfrm>
+                    <a:prstGeom prst="rect">
+                      <a:avLst/>
+                    </a:prstGeom>
+                  </pic:spPr>
+                </pic:pic>
+              </a:graphicData>
+            </a:graphic>
+            <wp14:sizeRelH relativeFrom="margin">
+              <wp14:pctWidth>0</wp14:pctWidth>
+            </wp14:sizeRelH>
+            <wp14:sizeRelV relativeFrom="margin">
+              <wp14:pctHeight>0</wp14:pctHeight>
+            </wp14:sizeRelV>
+          </wp:anchor>
+        </w:drawing>
+      </w:r>
+    </w:p>
+    <w:p>
+      <w:pPr>
+        <w:rPr>
+          <w:lang w:val="es-ES"/>
+        </w:rPr>
+      </w:pPr>
+    </w:p>
+    <w:p>
+      <w:pPr>
+        <w:rPr>
+          <w:lang w:val="es-ES"/>
+        </w:rPr>
+      </w:pPr>
+    </w:p>
+    <w:p>
+      <w:pPr>
+        <w:ind w:firstLine="0"/>
+        <w:rPr>
+          <w:lang w:val="es-ES"/>
+        </w:rPr>
+      </w:pPr>
+    </w:p>
+    <w:p>
+      <w:pPr>
+        <w:ind w:firstLine="0"/>
+        <w:rPr>
+          <w:lang w:val="es-ES"/>
+        </w:rPr>
+      </w:pPr>
+    </w:p>
+    <w:p>
+      <w:pPr>
+        <w:ind w:firstLine="0"/>
+        <w:rPr>
+          <w:lang w:val="es-ES"/>
+        </w:rPr>
+      </w:pPr>
+    </w:p>
+    <w:p>
+      <w:pPr>
+        <w:ind w:firstLine="0"/>
+        <w:rPr>
+          <w:lang w:val="es-ES"/>
+        </w:rPr>
+      </w:pPr>
+      <w:r>
+        <w:rPr>
+          <w:lang w:val="es-ES"/>
+        </w:rPr>
+        <w:t xml:space="preserve">Parten: la tabla de retención documental y la tabla de valoración documental desde la estructura orgánico-funcional en cuanto a su definición la estructura orgánico funcional se define como: conjunto de dependencias y sus funciones es decir las funciones que tiene la dependencia no la de los funcionarios que la hacen mover </w:t>
+      </w:r>
+    </w:p>
+    <w:p>
+      <w:pPr>
+        <w:ind w:firstLine="0"/>
+        <w:rPr>
+          <w:lang w:val="es-ES"/>
+        </w:rPr>
+      </w:pPr>
+    </w:p>
+    <w:p>
+      <w:pPr>
+        <w:ind w:firstLine="0"/>
+        <w:rPr>
+          <w:lang w:val="es-ES"/>
+        </w:rPr>
+      </w:pPr>
+    </w:p>
+    <w:p>
+      <w:pPr>
+        <w:pStyle w:val="Ttulo1"/>
+        <w:rPr>
+          <w:lang w:val="es-ES"/>
+        </w:rPr>
+      </w:pPr>
+      <w:r>
+        <w:rPr>
+          <w:lang w:val="es-ES"/>
+        </w:rPr>
+        <w:lastRenderedPageBreak/>
         <w:t>Lineamientos para los procesos de Gestión documental</w:t>
       </w:r>
     </w:p>
@@ -6915,9 +7888,6 @@
     <w:p>
       <w:pPr>
         <w:pStyle w:val="Ttulo2"/>
-        <w:rPr>
-          <w:lang w:val="es-ES"/>
-        </w:rPr>
       </w:pPr>
       <w:r>
         <w:rPr>
@@ -6940,10 +7910,10 @@
           <wp:anchor distT="0" distB="0" distL="114300" distR="114300" simplePos="0" relativeHeight="251659264" behindDoc="1" locked="0" layoutInCell="1" allowOverlap="1" wp14:anchorId="5E1F4041">
             <wp:simplePos x="0" y="0"/>
             <wp:positionH relativeFrom="margin">
-              <wp:posOffset>1028700</wp:posOffset>
+              <wp:align>center</wp:align>
             </wp:positionH>
             <wp:positionV relativeFrom="paragraph">
-              <wp:posOffset>1699260</wp:posOffset>
+              <wp:posOffset>1813560</wp:posOffset>
             </wp:positionV>
             <wp:extent cx="3387817" cy="1838325"/>
             <wp:effectExtent l="0" t="0" r="3175" b="0"/>
@@ -6960,7 +7930,7 @@
                     <pic:cNvPicPr/>
                   </pic:nvPicPr>
                   <pic:blipFill>
-                    <a:blip r:embed="rId7">
+                    <a:blip r:embed="rId10">
                       <a:extLst>
                         <a:ext uri="{28A0092B-C50C-407E-A947-70E740481C1C}">
                           <a14:useLocalDpi xmlns:a14="http://schemas.microsoft.com/office/drawing/2010/main" val="0"/>
@@ -6974,7 +7944,7 @@
                   <pic:spPr>
                     <a:xfrm>
                       <a:off x="0" y="0"/>
-                      <a:ext cx="3397156" cy="1843393"/>
+                      <a:ext cx="3387817" cy="1838325"/>
                     </a:xfrm>
                     <a:prstGeom prst="rect">
                       <a:avLst/>
@@ -7016,6 +7986,27 @@
         </w:rPr>
         <w:t xml:space="preserve">, la herramienta se realiza de la siguiente manera: </w:t>
       </w:r>
+    </w:p>
+    <w:p>
+      <w:pPr>
+        <w:rPr>
+          <w:lang w:val="es-ES"/>
+        </w:rPr>
+      </w:pPr>
+    </w:p>
+    <w:p>
+      <w:pPr>
+        <w:rPr>
+          <w:lang w:val="es-ES"/>
+        </w:rPr>
+      </w:pPr>
+    </w:p>
+    <w:p>
+      <w:pPr>
+        <w:rPr>
+          <w:lang w:val="es-ES"/>
+        </w:rPr>
+      </w:pPr>
     </w:p>
     <w:p>
       <w:pPr>
@@ -10071,6 +11062,119 @@
     </w:lvl>
   </w:abstractNum>
   <w:abstractNum w:abstractNumId="19" w15:restartNumberingAfterBreak="0">
+    <w:nsid w:val="53570283"/>
+    <w:multiLevelType w:val="hybridMultilevel"/>
+    <w:tmpl w:val="1B561282"/>
+    <w:lvl w:ilvl="0" w:tplc="240A0001">
+      <w:start w:val="1"/>
+      <w:numFmt w:val="bullet"/>
+      <w:lvlText w:val=""/>
+      <w:lvlJc w:val="left"/>
+      <w:pPr>
+        <w:ind w:left="1429" w:hanging="360"/>
+      </w:pPr>
+      <w:rPr>
+        <w:rFonts w:ascii="Symbol" w:hAnsi="Symbol" w:hint="default"/>
+      </w:rPr>
+    </w:lvl>
+    <w:lvl w:ilvl="1" w:tplc="240A0003" w:tentative="1">
+      <w:start w:val="1"/>
+      <w:numFmt w:val="bullet"/>
+      <w:lvlText w:val="o"/>
+      <w:lvlJc w:val="left"/>
+      <w:pPr>
+        <w:ind w:left="2149" w:hanging="360"/>
+      </w:pPr>
+      <w:rPr>
+        <w:rFonts w:ascii="Courier New" w:hAnsi="Courier New" w:cs="Courier New" w:hint="default"/>
+      </w:rPr>
+    </w:lvl>
+    <w:lvl w:ilvl="2" w:tplc="240A0005" w:tentative="1">
+      <w:start w:val="1"/>
+      <w:numFmt w:val="bullet"/>
+      <w:lvlText w:val=""/>
+      <w:lvlJc w:val="left"/>
+      <w:pPr>
+        <w:ind w:left="2869" w:hanging="360"/>
+      </w:pPr>
+      <w:rPr>
+        <w:rFonts w:ascii="Wingdings" w:hAnsi="Wingdings" w:hint="default"/>
+      </w:rPr>
+    </w:lvl>
+    <w:lvl w:ilvl="3" w:tplc="240A0001" w:tentative="1">
+      <w:start w:val="1"/>
+      <w:numFmt w:val="bullet"/>
+      <w:lvlText w:val=""/>
+      <w:lvlJc w:val="left"/>
+      <w:pPr>
+        <w:ind w:left="3589" w:hanging="360"/>
+      </w:pPr>
+      <w:rPr>
+        <w:rFonts w:ascii="Symbol" w:hAnsi="Symbol" w:hint="default"/>
+      </w:rPr>
+    </w:lvl>
+    <w:lvl w:ilvl="4" w:tplc="240A0003" w:tentative="1">
+      <w:start w:val="1"/>
+      <w:numFmt w:val="bullet"/>
+      <w:lvlText w:val="o"/>
+      <w:lvlJc w:val="left"/>
+      <w:pPr>
+        <w:ind w:left="4309" w:hanging="360"/>
+      </w:pPr>
+      <w:rPr>
+        <w:rFonts w:ascii="Courier New" w:hAnsi="Courier New" w:cs="Courier New" w:hint="default"/>
+      </w:rPr>
+    </w:lvl>
+    <w:lvl w:ilvl="5" w:tplc="240A0005" w:tentative="1">
+      <w:start w:val="1"/>
+      <w:numFmt w:val="bullet"/>
+      <w:lvlText w:val=""/>
+      <w:lvlJc w:val="left"/>
+      <w:pPr>
+        <w:ind w:left="5029" w:hanging="360"/>
+      </w:pPr>
+      <w:rPr>
+        <w:rFonts w:ascii="Wingdings" w:hAnsi="Wingdings" w:hint="default"/>
+      </w:rPr>
+    </w:lvl>
+    <w:lvl w:ilvl="6" w:tplc="240A0001" w:tentative="1">
+      <w:start w:val="1"/>
+      <w:numFmt w:val="bullet"/>
+      <w:lvlText w:val=""/>
+      <w:lvlJc w:val="left"/>
+      <w:pPr>
+        <w:ind w:left="5749" w:hanging="360"/>
+      </w:pPr>
+      <w:rPr>
+        <w:rFonts w:ascii="Symbol" w:hAnsi="Symbol" w:hint="default"/>
+      </w:rPr>
+    </w:lvl>
+    <w:lvl w:ilvl="7" w:tplc="240A0003" w:tentative="1">
+      <w:start w:val="1"/>
+      <w:numFmt w:val="bullet"/>
+      <w:lvlText w:val="o"/>
+      <w:lvlJc w:val="left"/>
+      <w:pPr>
+        <w:ind w:left="6469" w:hanging="360"/>
+      </w:pPr>
+      <w:rPr>
+        <w:rFonts w:ascii="Courier New" w:hAnsi="Courier New" w:cs="Courier New" w:hint="default"/>
+      </w:rPr>
+    </w:lvl>
+    <w:lvl w:ilvl="8" w:tplc="240A0005" w:tentative="1">
+      <w:start w:val="1"/>
+      <w:numFmt w:val="bullet"/>
+      <w:lvlText w:val=""/>
+      <w:lvlJc w:val="left"/>
+      <w:pPr>
+        <w:ind w:left="7189" w:hanging="360"/>
+      </w:pPr>
+      <w:rPr>
+        <w:rFonts w:ascii="Wingdings" w:hAnsi="Wingdings" w:hint="default"/>
+      </w:rPr>
+    </w:lvl>
+  </w:abstractNum>
+  <w:abstractNum w:abstractNumId="20" w15:restartNumberingAfterBreak="0">
     <w:nsid w:val="54406A4E"/>
     <w:multiLevelType w:val="multilevel"/>
     <w:tmpl w:val="DD885836"/>
@@ -10219,7 +11323,7 @@
       </w:rPr>
     </w:lvl>
   </w:abstractNum>
-  <w:abstractNum w:abstractNumId="20" w15:restartNumberingAfterBreak="0">
+  <w:abstractNum w:abstractNumId="21" w15:restartNumberingAfterBreak="0">
     <w:nsid w:val="5AFB110E"/>
     <w:multiLevelType w:val="multilevel"/>
     <w:tmpl w:val="14E6133C"/>
@@ -10368,7 +11472,7 @@
       </w:rPr>
     </w:lvl>
   </w:abstractNum>
-  <w:abstractNum w:abstractNumId="21" w15:restartNumberingAfterBreak="0">
+  <w:abstractNum w:abstractNumId="22" w15:restartNumberingAfterBreak="0">
     <w:nsid w:val="61FA0C3B"/>
     <w:multiLevelType w:val="multilevel"/>
     <w:tmpl w:val="A68A68F0"/>
@@ -10481,7 +11585,7 @@
       </w:pPr>
     </w:lvl>
   </w:abstractNum>
-  <w:abstractNum w:abstractNumId="22" w15:restartNumberingAfterBreak="0">
+  <w:abstractNum w:abstractNumId="23" w15:restartNumberingAfterBreak="0">
     <w:nsid w:val="63370875"/>
     <w:multiLevelType w:val="multilevel"/>
     <w:tmpl w:val="240A0021"/>
@@ -10594,7 +11698,7 @@
       </w:rPr>
     </w:lvl>
   </w:abstractNum>
-  <w:abstractNum w:abstractNumId="23" w15:restartNumberingAfterBreak="0">
+  <w:abstractNum w:abstractNumId="24" w15:restartNumberingAfterBreak="0">
     <w:nsid w:val="64846538"/>
     <w:multiLevelType w:val="multilevel"/>
     <w:tmpl w:val="240A0021"/>
@@ -10707,7 +11811,7 @@
       </w:rPr>
     </w:lvl>
   </w:abstractNum>
-  <w:abstractNum w:abstractNumId="24" w15:restartNumberingAfterBreak="0">
+  <w:abstractNum w:abstractNumId="25" w15:restartNumberingAfterBreak="0">
     <w:nsid w:val="648A5A94"/>
     <w:multiLevelType w:val="multilevel"/>
     <w:tmpl w:val="688AEA56"/>
@@ -10856,7 +11960,7 @@
       </w:rPr>
     </w:lvl>
   </w:abstractNum>
-  <w:abstractNum w:abstractNumId="25" w15:restartNumberingAfterBreak="0">
+  <w:abstractNum w:abstractNumId="26" w15:restartNumberingAfterBreak="0">
     <w:nsid w:val="700A7EE7"/>
     <w:multiLevelType w:val="multilevel"/>
     <w:tmpl w:val="65607498"/>
@@ -11005,7 +12109,7 @@
       </w:rPr>
     </w:lvl>
   </w:abstractNum>
-  <w:abstractNum w:abstractNumId="26" w15:restartNumberingAfterBreak="0">
+  <w:abstractNum w:abstractNumId="27" w15:restartNumberingAfterBreak="0">
     <w:nsid w:val="732E7516"/>
     <w:multiLevelType w:val="multilevel"/>
     <w:tmpl w:val="2C342A14"/>
@@ -11154,7 +12258,7 @@
       </w:rPr>
     </w:lvl>
   </w:abstractNum>
-  <w:abstractNum w:abstractNumId="27" w15:restartNumberingAfterBreak="0">
+  <w:abstractNum w:abstractNumId="28" w15:restartNumberingAfterBreak="0">
     <w:nsid w:val="76667923"/>
     <w:multiLevelType w:val="multilevel"/>
     <w:tmpl w:val="240A0021"/>
@@ -11267,7 +12371,7 @@
       </w:rPr>
     </w:lvl>
   </w:abstractNum>
-  <w:abstractNum w:abstractNumId="28" w15:restartNumberingAfterBreak="0">
+  <w:abstractNum w:abstractNumId="29" w15:restartNumberingAfterBreak="0">
     <w:nsid w:val="77D60E1C"/>
     <w:multiLevelType w:val="multilevel"/>
     <w:tmpl w:val="073A97FE"/>
@@ -11416,7 +12520,7 @@
       </w:rPr>
     </w:lvl>
   </w:abstractNum>
-  <w:abstractNum w:abstractNumId="29" w15:restartNumberingAfterBreak="0">
+  <w:abstractNum w:abstractNumId="30" w15:restartNumberingAfterBreak="0">
     <w:nsid w:val="7957424B"/>
     <w:multiLevelType w:val="multilevel"/>
     <w:tmpl w:val="240A0021"/>
@@ -11530,7 +12634,7 @@
     </w:lvl>
   </w:abstractNum>
   <w:num w:numId="1" w16cid:durableId="1254128655">
-    <w:abstractNumId w:val="19"/>
+    <w:abstractNumId w:val="20"/>
   </w:num>
   <w:num w:numId="2" w16cid:durableId="493108005">
     <w:abstractNumId w:val="9"/>
@@ -11557,7 +12661,7 @@
     <w:abstractNumId w:val="16"/>
   </w:num>
   <w:num w:numId="10" w16cid:durableId="970551114">
-    <w:abstractNumId w:val="24"/>
+    <w:abstractNumId w:val="25"/>
   </w:num>
   <w:num w:numId="11" w16cid:durableId="1354695486">
     <w:abstractNumId w:val="17"/>
@@ -11566,22 +12670,22 @@
     <w:abstractNumId w:val="4"/>
   </w:num>
   <w:num w:numId="13" w16cid:durableId="1122264005">
-    <w:abstractNumId w:val="28"/>
+    <w:abstractNumId w:val="29"/>
   </w:num>
   <w:num w:numId="14" w16cid:durableId="535197039">
-    <w:abstractNumId w:val="20"/>
+    <w:abstractNumId w:val="21"/>
   </w:num>
   <w:num w:numId="15" w16cid:durableId="1434593692">
     <w:abstractNumId w:val="2"/>
   </w:num>
   <w:num w:numId="16" w16cid:durableId="1572812711">
-    <w:abstractNumId w:val="26"/>
+    <w:abstractNumId w:val="27"/>
   </w:num>
   <w:num w:numId="17" w16cid:durableId="1837190218">
     <w:abstractNumId w:val="18"/>
   </w:num>
   <w:num w:numId="18" w16cid:durableId="907880830">
-    <w:abstractNumId w:val="25"/>
+    <w:abstractNumId w:val="26"/>
   </w:num>
   <w:num w:numId="19" w16cid:durableId="1024743329">
     <w:abstractNumId w:val="5"/>
@@ -11599,25 +12703,28 @@
     <w:abstractNumId w:val="7"/>
   </w:num>
   <w:num w:numId="24" w16cid:durableId="497694084">
-    <w:abstractNumId w:val="21"/>
+    <w:abstractNumId w:val="22"/>
   </w:num>
   <w:num w:numId="25" w16cid:durableId="1054743359">
     <w:abstractNumId w:val="0"/>
   </w:num>
   <w:num w:numId="26" w16cid:durableId="1464301898">
+    <w:abstractNumId w:val="24"/>
+  </w:num>
+  <w:num w:numId="27" w16cid:durableId="136147417">
     <w:abstractNumId w:val="23"/>
   </w:num>
-  <w:num w:numId="27" w16cid:durableId="136147417">
-    <w:abstractNumId w:val="22"/>
-  </w:num>
   <w:num w:numId="28" w16cid:durableId="72626732">
-    <w:abstractNumId w:val="27"/>
+    <w:abstractNumId w:val="28"/>
   </w:num>
   <w:num w:numId="29" w16cid:durableId="2123068507">
     <w:abstractNumId w:val="3"/>
   </w:num>
   <w:num w:numId="30" w16cid:durableId="1429538735">
-    <w:abstractNumId w:val="29"/>
+    <w:abstractNumId w:val="30"/>
+  </w:num>
+  <w:num w:numId="31" w16cid:durableId="154810613">
+    <w:abstractNumId w:val="19"/>
   </w:num>
 </w:numbering>
 </file>
@@ -12414,6 +13521,7 @@
       <w:numPr>
         <w:ilvl w:val="1"/>
       </w:numPr>
+      <w:ind w:firstLine="709"/>
     </w:pPr>
     <w:rPr>
       <w:rFonts w:eastAsiaTheme="majorEastAsia" w:cstheme="majorBidi"/>

</xml_diff>